<commit_message>
Realizado hasta el punto 2 completo
</commit_message>
<xml_diff>
--- a/PDS/DSP4/Practica DSP 4 Juan Agustin Avila.docx
+++ b/PDS/DSP4/Practica DSP 4 Juan Agustin Avila.docx
@@ -741,8 +741,6 @@
         </w:rPr>
         <w:t>:</w:t>
       </w:r>
-      <w:bookmarkStart w:id="0" w:name="_GoBack"/>
-      <w:bookmarkEnd w:id="0"/>
     </w:p>
     <w:p>
       <w:pPr>
@@ -4001,13 +3999,3101 @@
       </w:r>
       <w:proofErr w:type="spellEnd"/>
       <w:r>
-        <w:t>. Los resultados obtenidos fueron los siguientes:</w:t>
-      </w:r>
+        <w:t xml:space="preserve">. </w:t>
+      </w:r>
+      <w:r>
+        <w:t>El código utilizado es el siguiente:</w:t>
+      </w:r>
+    </w:p>
+    <w:p>
+      <w:pPr>
+        <w:shd w:val="clear" w:color="auto" w:fill="1E1E1E"/>
+        <w:spacing w:after="0" w:line="285" w:lineRule="atLeast"/>
+        <w:jc w:val="left"/>
+        <w:rPr>
+          <w:rFonts w:ascii="Fira Code" w:hAnsi="Fira Code" w:cs="Fira Code"/>
+          <w:color w:val="D4D4D4"/>
+          <w:sz w:val="21"/>
+          <w:szCs w:val="21"/>
+          <w:lang w:eastAsia="es-AR"/>
+        </w:rPr>
+      </w:pPr>
+      <w:r>
+        <w:rPr>
+          <w:rFonts w:ascii="Fira Code" w:hAnsi="Fira Code" w:cs="Fira Code"/>
+          <w:color w:val="6A9955"/>
+          <w:sz w:val="21"/>
+          <w:szCs w:val="21"/>
+          <w:lang w:eastAsia="es-AR"/>
+        </w:rPr>
+        <w:t>//Juan Agustin </w:t>
+      </w:r>
+      <w:proofErr w:type="spellStart"/>
+      <w:r>
+        <w:rPr>
+          <w:rFonts w:ascii="Fira Code" w:hAnsi="Fira Code" w:cs="Fira Code"/>
+          <w:color w:val="6A9955"/>
+          <w:sz w:val="21"/>
+          <w:szCs w:val="21"/>
+          <w:lang w:eastAsia="es-AR"/>
+        </w:rPr>
+        <w:t>Avila</w:t>
+      </w:r>
+      <w:proofErr w:type="spellEnd"/>
+    </w:p>
+    <w:p>
+      <w:pPr>
+        <w:shd w:val="clear" w:color="auto" w:fill="1E1E1E"/>
+        <w:spacing w:after="0" w:line="285" w:lineRule="atLeast"/>
+        <w:jc w:val="left"/>
+        <w:rPr>
+          <w:rFonts w:ascii="Fira Code" w:hAnsi="Fira Code" w:cs="Fira Code"/>
+          <w:color w:val="D4D4D4"/>
+          <w:sz w:val="21"/>
+          <w:szCs w:val="21"/>
+          <w:lang w:eastAsia="es-AR"/>
+        </w:rPr>
+      </w:pPr>
+      <w:r>
+        <w:rPr>
+          <w:rFonts w:ascii="Fira Code" w:hAnsi="Fira Code" w:cs="Fira Code"/>
+          <w:color w:val="6A9955"/>
+          <w:sz w:val="21"/>
+          <w:szCs w:val="21"/>
+          <w:lang w:eastAsia="es-AR"/>
+        </w:rPr>
+        <w:t>//Julio 2020</w:t>
+      </w:r>
+    </w:p>
+    <w:p>
+      <w:pPr>
+        <w:shd w:val="clear" w:color="auto" w:fill="1E1E1E"/>
+        <w:spacing w:after="0" w:line="285" w:lineRule="atLeast"/>
+        <w:jc w:val="left"/>
+        <w:rPr>
+          <w:rFonts w:ascii="Fira Code" w:hAnsi="Fira Code" w:cs="Fira Code"/>
+          <w:color w:val="D4D4D4"/>
+          <w:sz w:val="21"/>
+          <w:szCs w:val="21"/>
+          <w:lang w:eastAsia="es-AR"/>
+        </w:rPr>
+      </w:pPr>
+      <w:r>
+        <w:rPr>
+          <w:rFonts w:ascii="Fira Code" w:hAnsi="Fira Code" w:cs="Fira Code"/>
+          <w:color w:val="6A9955"/>
+          <w:sz w:val="21"/>
+          <w:szCs w:val="21"/>
+          <w:lang w:eastAsia="es-AR"/>
+        </w:rPr>
+        <w:t>//</w:t>
+      </w:r>
+      <w:proofErr w:type="spellStart"/>
+      <w:r>
+        <w:rPr>
+          <w:rFonts w:ascii="Fira Code" w:hAnsi="Fira Code" w:cs="Fira Code"/>
+          <w:color w:val="6A9955"/>
+          <w:sz w:val="21"/>
+          <w:szCs w:val="21"/>
+          <w:lang w:eastAsia="es-AR"/>
+        </w:rPr>
+        <w:t>Reg</w:t>
+      </w:r>
+      <w:proofErr w:type="spellEnd"/>
+      <w:r>
+        <w:rPr>
+          <w:rFonts w:ascii="Fira Code" w:hAnsi="Fira Code" w:cs="Fira Code"/>
+          <w:color w:val="6A9955"/>
+          <w:sz w:val="21"/>
+          <w:szCs w:val="21"/>
+          <w:lang w:eastAsia="es-AR"/>
+        </w:rPr>
+        <w:t> 26076 - ELO</w:t>
+      </w:r>
+    </w:p>
+    <w:p>
+      <w:pPr>
+        <w:shd w:val="clear" w:color="auto" w:fill="1E1E1E"/>
+        <w:spacing w:after="0" w:line="285" w:lineRule="atLeast"/>
+        <w:jc w:val="left"/>
+        <w:rPr>
+          <w:rFonts w:ascii="Fira Code" w:hAnsi="Fira Code" w:cs="Fira Code"/>
+          <w:color w:val="D4D4D4"/>
+          <w:sz w:val="21"/>
+          <w:szCs w:val="21"/>
+          <w:lang w:eastAsia="es-AR"/>
+        </w:rPr>
+      </w:pPr>
+      <w:proofErr w:type="spellStart"/>
+      <w:proofErr w:type="gramStart"/>
+      <w:r>
+        <w:rPr>
+          <w:rFonts w:ascii="Fira Code" w:hAnsi="Fira Code" w:cs="Fira Code"/>
+          <w:color w:val="569CD6"/>
+          <w:sz w:val="21"/>
+          <w:szCs w:val="21"/>
+          <w:lang w:eastAsia="es-AR"/>
+        </w:rPr>
+        <w:t>const</w:t>
+      </w:r>
+      <w:proofErr w:type="spellEnd"/>
+      <w:proofErr w:type="gramEnd"/>
+      <w:r>
+        <w:rPr>
+          <w:rFonts w:ascii="Fira Code" w:hAnsi="Fira Code" w:cs="Fira Code"/>
+          <w:color w:val="D4D4D4"/>
+          <w:sz w:val="21"/>
+          <w:szCs w:val="21"/>
+          <w:lang w:eastAsia="es-AR"/>
+        </w:rPr>
+        <w:t> </w:t>
+      </w:r>
+      <w:proofErr w:type="spellStart"/>
+      <w:r>
+        <w:rPr>
+          <w:rFonts w:ascii="Fira Code" w:hAnsi="Fira Code" w:cs="Fira Code"/>
+          <w:color w:val="569CD6"/>
+          <w:sz w:val="21"/>
+          <w:szCs w:val="21"/>
+          <w:lang w:eastAsia="es-AR"/>
+        </w:rPr>
+        <w:t>int</w:t>
+      </w:r>
+      <w:proofErr w:type="spellEnd"/>
+      <w:r>
+        <w:rPr>
+          <w:rFonts w:ascii="Fira Code" w:hAnsi="Fira Code" w:cs="Fira Code"/>
+          <w:color w:val="D4D4D4"/>
+          <w:sz w:val="21"/>
+          <w:szCs w:val="21"/>
+          <w:lang w:eastAsia="es-AR"/>
+        </w:rPr>
+        <w:t> </w:t>
+      </w:r>
+      <w:proofErr w:type="spellStart"/>
+      <w:r>
+        <w:rPr>
+          <w:rFonts w:ascii="Fira Code" w:hAnsi="Fira Code" w:cs="Fira Code"/>
+          <w:color w:val="D4D4D4"/>
+          <w:sz w:val="21"/>
+          <w:szCs w:val="21"/>
+          <w:lang w:eastAsia="es-AR"/>
+        </w:rPr>
+        <w:t>Ts</w:t>
+      </w:r>
+      <w:proofErr w:type="spellEnd"/>
+      <w:r>
+        <w:rPr>
+          <w:rFonts w:ascii="Fira Code" w:hAnsi="Fira Code" w:cs="Fira Code"/>
+          <w:color w:val="D4D4D4"/>
+          <w:sz w:val="21"/>
+          <w:szCs w:val="21"/>
+          <w:lang w:eastAsia="es-AR"/>
+        </w:rPr>
+        <w:t> = </w:t>
+      </w:r>
+      <w:r>
+        <w:rPr>
+          <w:rFonts w:ascii="Fira Code" w:hAnsi="Fira Code" w:cs="Fira Code"/>
+          <w:color w:val="B5CEA8"/>
+          <w:sz w:val="21"/>
+          <w:szCs w:val="21"/>
+          <w:lang w:eastAsia="es-AR"/>
+        </w:rPr>
+        <w:t>1</w:t>
+      </w:r>
+      <w:r>
+        <w:rPr>
+          <w:rFonts w:ascii="Fira Code" w:hAnsi="Fira Code" w:cs="Fira Code"/>
+          <w:color w:val="D4D4D4"/>
+          <w:sz w:val="21"/>
+          <w:szCs w:val="21"/>
+          <w:lang w:eastAsia="es-AR"/>
+        </w:rPr>
+        <w:t>;</w:t>
+      </w:r>
+      <w:r>
+        <w:rPr>
+          <w:rFonts w:ascii="Fira Code" w:hAnsi="Fira Code" w:cs="Fira Code"/>
+          <w:color w:val="6A9955"/>
+          <w:sz w:val="21"/>
+          <w:szCs w:val="21"/>
+          <w:lang w:eastAsia="es-AR"/>
+        </w:rPr>
+        <w:t> //Tiempo de Muestreo en milisegundos</w:t>
+      </w:r>
+    </w:p>
+    <w:p>
+      <w:pPr>
+        <w:shd w:val="clear" w:color="auto" w:fill="1E1E1E"/>
+        <w:spacing w:after="0" w:line="285" w:lineRule="atLeast"/>
+        <w:jc w:val="left"/>
+        <w:rPr>
+          <w:rFonts w:ascii="Fira Code" w:hAnsi="Fira Code" w:cs="Fira Code"/>
+          <w:color w:val="D4D4D4"/>
+          <w:sz w:val="21"/>
+          <w:szCs w:val="21"/>
+          <w:lang w:eastAsia="es-AR"/>
+        </w:rPr>
+      </w:pPr>
+      <w:proofErr w:type="spellStart"/>
+      <w:proofErr w:type="gramStart"/>
+      <w:r>
+        <w:rPr>
+          <w:rFonts w:ascii="Fira Code" w:hAnsi="Fira Code" w:cs="Fira Code"/>
+          <w:color w:val="569CD6"/>
+          <w:sz w:val="21"/>
+          <w:szCs w:val="21"/>
+          <w:lang w:eastAsia="es-AR"/>
+        </w:rPr>
+        <w:t>const</w:t>
+      </w:r>
+      <w:proofErr w:type="spellEnd"/>
+      <w:proofErr w:type="gramEnd"/>
+      <w:r>
+        <w:rPr>
+          <w:rFonts w:ascii="Fira Code" w:hAnsi="Fira Code" w:cs="Fira Code"/>
+          <w:color w:val="D4D4D4"/>
+          <w:sz w:val="21"/>
+          <w:szCs w:val="21"/>
+          <w:lang w:eastAsia="es-AR"/>
+        </w:rPr>
+        <w:t> </w:t>
+      </w:r>
+      <w:proofErr w:type="spellStart"/>
+      <w:r>
+        <w:rPr>
+          <w:rFonts w:ascii="Fira Code" w:hAnsi="Fira Code" w:cs="Fira Code"/>
+          <w:color w:val="569CD6"/>
+          <w:sz w:val="21"/>
+          <w:szCs w:val="21"/>
+          <w:lang w:eastAsia="es-AR"/>
+        </w:rPr>
+        <w:t>int</w:t>
+      </w:r>
+      <w:proofErr w:type="spellEnd"/>
+      <w:r>
+        <w:rPr>
+          <w:rFonts w:ascii="Fira Code" w:hAnsi="Fira Code" w:cs="Fira Code"/>
+          <w:color w:val="D4D4D4"/>
+          <w:sz w:val="21"/>
+          <w:szCs w:val="21"/>
+          <w:lang w:eastAsia="es-AR"/>
+        </w:rPr>
+        <w:t> N = </w:t>
+      </w:r>
+      <w:r>
+        <w:rPr>
+          <w:rFonts w:ascii="Fira Code" w:hAnsi="Fira Code" w:cs="Fira Code"/>
+          <w:color w:val="B5CEA8"/>
+          <w:sz w:val="21"/>
+          <w:szCs w:val="21"/>
+          <w:lang w:eastAsia="es-AR"/>
+        </w:rPr>
+        <w:t>5</w:t>
+      </w:r>
+      <w:r>
+        <w:rPr>
+          <w:rFonts w:ascii="Fira Code" w:hAnsi="Fira Code" w:cs="Fira Code"/>
+          <w:color w:val="D4D4D4"/>
+          <w:sz w:val="21"/>
+          <w:szCs w:val="21"/>
+          <w:lang w:eastAsia="es-AR"/>
+        </w:rPr>
+        <w:t>;</w:t>
+      </w:r>
+      <w:r>
+        <w:rPr>
+          <w:rFonts w:ascii="Fira Code" w:hAnsi="Fira Code" w:cs="Fira Code"/>
+          <w:color w:val="6A9955"/>
+          <w:sz w:val="21"/>
+          <w:szCs w:val="21"/>
+          <w:lang w:eastAsia="es-AR"/>
+        </w:rPr>
+        <w:t>  //cantidad de puntos</w:t>
+      </w:r>
+    </w:p>
+    <w:p>
+      <w:pPr>
+        <w:shd w:val="clear" w:color="auto" w:fill="1E1E1E"/>
+        <w:spacing w:after="0" w:line="285" w:lineRule="atLeast"/>
+        <w:jc w:val="left"/>
+        <w:rPr>
+          <w:rFonts w:ascii="Fira Code" w:hAnsi="Fira Code" w:cs="Fira Code"/>
+          <w:color w:val="D4D4D4"/>
+          <w:sz w:val="21"/>
+          <w:szCs w:val="21"/>
+          <w:lang w:eastAsia="es-AR"/>
+        </w:rPr>
+      </w:pPr>
+      <w:r>
+        <w:rPr>
+          <w:rFonts w:ascii="Fira Code" w:hAnsi="Fira Code" w:cs="Fira Code"/>
+          <w:color w:val="6A9955"/>
+          <w:sz w:val="21"/>
+          <w:szCs w:val="21"/>
+          <w:lang w:eastAsia="es-AR"/>
+        </w:rPr>
+        <w:t>//numerador y denominador del filtro IIR </w:t>
+      </w:r>
+      <w:proofErr w:type="spellStart"/>
+      <w:r>
+        <w:rPr>
+          <w:rFonts w:ascii="Fira Code" w:hAnsi="Fira Code" w:cs="Fira Code"/>
+          <w:color w:val="6A9955"/>
+          <w:sz w:val="21"/>
+          <w:szCs w:val="21"/>
+          <w:lang w:eastAsia="es-AR"/>
+        </w:rPr>
+        <w:t>pasabajo</w:t>
+      </w:r>
+      <w:proofErr w:type="spellEnd"/>
+      <w:r>
+        <w:rPr>
+          <w:rFonts w:ascii="Fira Code" w:hAnsi="Fira Code" w:cs="Fira Code"/>
+          <w:color w:val="6A9955"/>
+          <w:sz w:val="21"/>
+          <w:szCs w:val="21"/>
+          <w:lang w:eastAsia="es-AR"/>
+        </w:rPr>
+        <w:t> de 40Hz:</w:t>
+      </w:r>
+    </w:p>
+    <w:p>
+      <w:pPr>
+        <w:shd w:val="clear" w:color="auto" w:fill="1E1E1E"/>
+        <w:spacing w:after="0" w:line="285" w:lineRule="atLeast"/>
+        <w:jc w:val="left"/>
+        <w:rPr>
+          <w:rFonts w:ascii="Fira Code" w:hAnsi="Fira Code" w:cs="Fira Code"/>
+          <w:color w:val="D4D4D4"/>
+          <w:sz w:val="21"/>
+          <w:szCs w:val="21"/>
+          <w:lang w:eastAsia="es-AR"/>
+        </w:rPr>
+      </w:pPr>
+      <w:proofErr w:type="gramStart"/>
+      <w:r>
+        <w:rPr>
+          <w:rFonts w:ascii="Fira Code" w:hAnsi="Fira Code" w:cs="Fira Code"/>
+          <w:color w:val="569CD6"/>
+          <w:sz w:val="21"/>
+          <w:szCs w:val="21"/>
+          <w:lang w:eastAsia="es-AR"/>
+        </w:rPr>
+        <w:t>const</w:t>
+      </w:r>
+      <w:proofErr w:type="gramEnd"/>
+      <w:r>
+        <w:rPr>
+          <w:rFonts w:ascii="Fira Code" w:hAnsi="Fira Code" w:cs="Fira Code"/>
+          <w:color w:val="D4D4D4"/>
+          <w:sz w:val="21"/>
+          <w:szCs w:val="21"/>
+          <w:lang w:eastAsia="es-AR"/>
+        </w:rPr>
+        <w:t> </w:t>
+      </w:r>
+      <w:r>
+        <w:rPr>
+          <w:rFonts w:ascii="Fira Code" w:hAnsi="Fira Code" w:cs="Fira Code"/>
+          <w:color w:val="569CD6"/>
+          <w:sz w:val="21"/>
+          <w:szCs w:val="21"/>
+          <w:lang w:eastAsia="es-AR"/>
+        </w:rPr>
+        <w:t>float</w:t>
+      </w:r>
+      <w:r>
+        <w:rPr>
+          <w:rFonts w:ascii="Fira Code" w:hAnsi="Fira Code" w:cs="Fira Code"/>
+          <w:color w:val="D4D4D4"/>
+          <w:sz w:val="21"/>
+          <w:szCs w:val="21"/>
+          <w:lang w:eastAsia="es-AR"/>
+        </w:rPr>
+        <w:t> </w:t>
+      </w:r>
+      <w:r>
+        <w:rPr>
+          <w:rFonts w:ascii="Fira Code" w:hAnsi="Fira Code" w:cs="Fira Code"/>
+          <w:color w:val="9CDCFE"/>
+          <w:sz w:val="21"/>
+          <w:szCs w:val="21"/>
+          <w:lang w:eastAsia="es-AR"/>
+        </w:rPr>
+        <w:t>num</w:t>
+      </w:r>
+      <w:r>
+        <w:rPr>
+          <w:rFonts w:ascii="Fira Code" w:hAnsi="Fira Code" w:cs="Fira Code"/>
+          <w:color w:val="D4D4D4"/>
+          <w:sz w:val="21"/>
+          <w:szCs w:val="21"/>
+          <w:lang w:eastAsia="es-AR"/>
+        </w:rPr>
+        <w:t>[N] = {</w:t>
+      </w:r>
+      <w:r>
+        <w:rPr>
+          <w:rFonts w:ascii="Fira Code" w:hAnsi="Fira Code" w:cs="Fira Code"/>
+          <w:color w:val="B5CEA8"/>
+          <w:sz w:val="21"/>
+          <w:szCs w:val="21"/>
+          <w:lang w:eastAsia="es-AR"/>
+        </w:rPr>
+        <w:t>0.0001832160</w:t>
+      </w:r>
+      <w:r>
+        <w:rPr>
+          <w:rFonts w:ascii="Fira Code" w:hAnsi="Fira Code" w:cs="Fira Code"/>
+          <w:color w:val="D4D4D4"/>
+          <w:sz w:val="21"/>
+          <w:szCs w:val="21"/>
+          <w:lang w:eastAsia="es-AR"/>
+        </w:rPr>
+        <w:t>, </w:t>
+      </w:r>
+      <w:r>
+        <w:rPr>
+          <w:rFonts w:ascii="Fira Code" w:hAnsi="Fira Code" w:cs="Fira Code"/>
+          <w:color w:val="B5CEA8"/>
+          <w:sz w:val="21"/>
+          <w:szCs w:val="21"/>
+          <w:lang w:eastAsia="es-AR"/>
+        </w:rPr>
+        <w:t>0.0007328641</w:t>
+      </w:r>
+      <w:r>
+        <w:rPr>
+          <w:rFonts w:ascii="Fira Code" w:hAnsi="Fira Code" w:cs="Fira Code"/>
+          <w:color w:val="D4D4D4"/>
+          <w:sz w:val="21"/>
+          <w:szCs w:val="21"/>
+          <w:lang w:eastAsia="es-AR"/>
+        </w:rPr>
+        <w:t>, </w:t>
+      </w:r>
+      <w:r>
+        <w:rPr>
+          <w:rFonts w:ascii="Fira Code" w:hAnsi="Fira Code" w:cs="Fira Code"/>
+          <w:color w:val="B5CEA8"/>
+          <w:sz w:val="21"/>
+          <w:szCs w:val="21"/>
+          <w:lang w:eastAsia="es-AR"/>
+        </w:rPr>
+        <w:t>0.0010992961</w:t>
+      </w:r>
+      <w:r>
+        <w:rPr>
+          <w:rFonts w:ascii="Fira Code" w:hAnsi="Fira Code" w:cs="Fira Code"/>
+          <w:color w:val="D4D4D4"/>
+          <w:sz w:val="21"/>
+          <w:szCs w:val="21"/>
+          <w:lang w:eastAsia="es-AR"/>
+        </w:rPr>
+        <w:t>, </w:t>
+      </w:r>
+      <w:r>
+        <w:rPr>
+          <w:rFonts w:ascii="Fira Code" w:hAnsi="Fira Code" w:cs="Fira Code"/>
+          <w:color w:val="B5CEA8"/>
+          <w:sz w:val="21"/>
+          <w:szCs w:val="21"/>
+          <w:lang w:eastAsia="es-AR"/>
+        </w:rPr>
+        <w:t>0.0007328641</w:t>
+      </w:r>
+      <w:r>
+        <w:rPr>
+          <w:rFonts w:ascii="Fira Code" w:hAnsi="Fira Code" w:cs="Fira Code"/>
+          <w:color w:val="D4D4D4"/>
+          <w:sz w:val="21"/>
+          <w:szCs w:val="21"/>
+          <w:lang w:eastAsia="es-AR"/>
+        </w:rPr>
+        <w:t>, </w:t>
+      </w:r>
+      <w:r>
+        <w:rPr>
+          <w:rFonts w:ascii="Fira Code" w:hAnsi="Fira Code" w:cs="Fira Code"/>
+          <w:color w:val="B5CEA8"/>
+          <w:sz w:val="21"/>
+          <w:szCs w:val="21"/>
+          <w:lang w:eastAsia="es-AR"/>
+        </w:rPr>
+        <w:t>0.0001832160</w:t>
+      </w:r>
+      <w:r>
+        <w:rPr>
+          <w:rFonts w:ascii="Fira Code" w:hAnsi="Fira Code" w:cs="Fira Code"/>
+          <w:color w:val="D4D4D4"/>
+          <w:sz w:val="21"/>
+          <w:szCs w:val="21"/>
+          <w:lang w:eastAsia="es-AR"/>
+        </w:rPr>
+        <w:t>};</w:t>
+      </w:r>
+    </w:p>
+    <w:p>
+      <w:pPr>
+        <w:shd w:val="clear" w:color="auto" w:fill="1E1E1E"/>
+        <w:spacing w:after="0" w:line="285" w:lineRule="atLeast"/>
+        <w:jc w:val="left"/>
+        <w:rPr>
+          <w:rFonts w:ascii="Fira Code" w:hAnsi="Fira Code" w:cs="Fira Code"/>
+          <w:color w:val="D4D4D4"/>
+          <w:sz w:val="21"/>
+          <w:szCs w:val="21"/>
+          <w:lang w:eastAsia="es-AR"/>
+        </w:rPr>
+      </w:pPr>
+      <w:proofErr w:type="gramStart"/>
+      <w:r>
+        <w:rPr>
+          <w:rFonts w:ascii="Fira Code" w:hAnsi="Fira Code" w:cs="Fira Code"/>
+          <w:color w:val="569CD6"/>
+          <w:sz w:val="21"/>
+          <w:szCs w:val="21"/>
+          <w:lang w:eastAsia="es-AR"/>
+        </w:rPr>
+        <w:t>const</w:t>
+      </w:r>
+      <w:proofErr w:type="gramEnd"/>
+      <w:r>
+        <w:rPr>
+          <w:rFonts w:ascii="Fira Code" w:hAnsi="Fira Code" w:cs="Fira Code"/>
+          <w:color w:val="D4D4D4"/>
+          <w:sz w:val="21"/>
+          <w:szCs w:val="21"/>
+          <w:lang w:eastAsia="es-AR"/>
+        </w:rPr>
+        <w:t> </w:t>
+      </w:r>
+      <w:r>
+        <w:rPr>
+          <w:rFonts w:ascii="Fira Code" w:hAnsi="Fira Code" w:cs="Fira Code"/>
+          <w:color w:val="569CD6"/>
+          <w:sz w:val="21"/>
+          <w:szCs w:val="21"/>
+          <w:lang w:eastAsia="es-AR"/>
+        </w:rPr>
+        <w:t>float</w:t>
+      </w:r>
+      <w:r>
+        <w:rPr>
+          <w:rFonts w:ascii="Fira Code" w:hAnsi="Fira Code" w:cs="Fira Code"/>
+          <w:color w:val="D4D4D4"/>
+          <w:sz w:val="21"/>
+          <w:szCs w:val="21"/>
+          <w:lang w:eastAsia="es-AR"/>
+        </w:rPr>
+        <w:t> </w:t>
+      </w:r>
+      <w:r>
+        <w:rPr>
+          <w:rFonts w:ascii="Fira Code" w:hAnsi="Fira Code" w:cs="Fira Code"/>
+          <w:color w:val="9CDCFE"/>
+          <w:sz w:val="21"/>
+          <w:szCs w:val="21"/>
+          <w:lang w:eastAsia="es-AR"/>
+        </w:rPr>
+        <w:t>den</w:t>
+      </w:r>
+      <w:r>
+        <w:rPr>
+          <w:rFonts w:ascii="Fira Code" w:hAnsi="Fira Code" w:cs="Fira Code"/>
+          <w:color w:val="D4D4D4"/>
+          <w:sz w:val="21"/>
+          <w:szCs w:val="21"/>
+          <w:lang w:eastAsia="es-AR"/>
+        </w:rPr>
+        <w:t>[N] = {</w:t>
+      </w:r>
+      <w:r>
+        <w:rPr>
+          <w:rFonts w:ascii="Fira Code" w:hAnsi="Fira Code" w:cs="Fira Code"/>
+          <w:color w:val="B5CEA8"/>
+          <w:sz w:val="21"/>
+          <w:szCs w:val="21"/>
+          <w:lang w:eastAsia="es-AR"/>
+        </w:rPr>
+        <w:t>0.5174781998</w:t>
+      </w:r>
+      <w:r>
+        <w:rPr>
+          <w:rFonts w:ascii="Fira Code" w:hAnsi="Fira Code" w:cs="Fira Code"/>
+          <w:color w:val="D4D4D4"/>
+          <w:sz w:val="21"/>
+          <w:szCs w:val="21"/>
+          <w:lang w:eastAsia="es-AR"/>
+        </w:rPr>
+        <w:t>, -</w:t>
+      </w:r>
+      <w:r>
+        <w:rPr>
+          <w:rFonts w:ascii="Fira Code" w:hAnsi="Fira Code" w:cs="Fira Code"/>
+          <w:color w:val="B5CEA8"/>
+          <w:sz w:val="21"/>
+          <w:szCs w:val="21"/>
+          <w:lang w:eastAsia="es-AR"/>
+        </w:rPr>
+        <w:t>2.4093428566</w:t>
+      </w:r>
+      <w:r>
+        <w:rPr>
+          <w:rFonts w:ascii="Fira Code" w:hAnsi="Fira Code" w:cs="Fira Code"/>
+          <w:color w:val="D4D4D4"/>
+          <w:sz w:val="21"/>
+          <w:szCs w:val="21"/>
+          <w:lang w:eastAsia="es-AR"/>
+        </w:rPr>
+        <w:t>, </w:t>
+      </w:r>
+      <w:r>
+        <w:rPr>
+          <w:rFonts w:ascii="Fira Code" w:hAnsi="Fira Code" w:cs="Fira Code"/>
+          <w:color w:val="B5CEA8"/>
+          <w:sz w:val="21"/>
+          <w:szCs w:val="21"/>
+          <w:lang w:eastAsia="es-AR"/>
+        </w:rPr>
+        <w:t>4.2388639509</w:t>
+      </w:r>
+      <w:r>
+        <w:rPr>
+          <w:rFonts w:ascii="Fira Code" w:hAnsi="Fira Code" w:cs="Fira Code"/>
+          <w:color w:val="D4D4D4"/>
+          <w:sz w:val="21"/>
+          <w:szCs w:val="21"/>
+          <w:lang w:eastAsia="es-AR"/>
+        </w:rPr>
+        <w:t>, -</w:t>
+      </w:r>
+      <w:r>
+        <w:rPr>
+          <w:rFonts w:ascii="Fira Code" w:hAnsi="Fira Code" w:cs="Fira Code"/>
+          <w:color w:val="B5CEA8"/>
+          <w:sz w:val="21"/>
+          <w:szCs w:val="21"/>
+          <w:lang w:eastAsia="es-AR"/>
+        </w:rPr>
+        <w:t>3.3440678377</w:t>
+      </w:r>
+      <w:r>
+        <w:rPr>
+          <w:rFonts w:ascii="Fira Code" w:hAnsi="Fira Code" w:cs="Fira Code"/>
+          <w:color w:val="D4D4D4"/>
+          <w:sz w:val="21"/>
+          <w:szCs w:val="21"/>
+          <w:lang w:eastAsia="es-AR"/>
+        </w:rPr>
+        <w:t>, </w:t>
+      </w:r>
+      <w:r>
+        <w:rPr>
+          <w:rFonts w:ascii="Fira Code" w:hAnsi="Fira Code" w:cs="Fira Code"/>
+          <w:color w:val="B5CEA8"/>
+          <w:sz w:val="21"/>
+          <w:szCs w:val="21"/>
+          <w:lang w:eastAsia="es-AR"/>
+        </w:rPr>
+        <w:t>1.0000000000</w:t>
+      </w:r>
+      <w:r>
+        <w:rPr>
+          <w:rFonts w:ascii="Fira Code" w:hAnsi="Fira Code" w:cs="Fira Code"/>
+          <w:color w:val="D4D4D4"/>
+          <w:sz w:val="21"/>
+          <w:szCs w:val="21"/>
+          <w:lang w:eastAsia="es-AR"/>
+        </w:rPr>
+        <w:t>};</w:t>
+      </w:r>
+    </w:p>
+    <w:p>
+      <w:pPr>
+        <w:shd w:val="clear" w:color="auto" w:fill="1E1E1E"/>
+        <w:spacing w:after="0" w:line="285" w:lineRule="atLeast"/>
+        <w:jc w:val="left"/>
+        <w:rPr>
+          <w:rFonts w:ascii="Fira Code" w:hAnsi="Fira Code" w:cs="Fira Code"/>
+          <w:color w:val="D4D4D4"/>
+          <w:sz w:val="21"/>
+          <w:szCs w:val="21"/>
+          <w:lang w:eastAsia="es-AR"/>
+        </w:rPr>
+      </w:pPr>
+      <w:proofErr w:type="spellStart"/>
+      <w:proofErr w:type="gramStart"/>
+      <w:r>
+        <w:rPr>
+          <w:rFonts w:ascii="Fira Code" w:hAnsi="Fira Code" w:cs="Fira Code"/>
+          <w:color w:val="569CD6"/>
+          <w:sz w:val="21"/>
+          <w:szCs w:val="21"/>
+          <w:lang w:eastAsia="es-AR"/>
+        </w:rPr>
+        <w:t>void</w:t>
+      </w:r>
+      <w:proofErr w:type="spellEnd"/>
+      <w:proofErr w:type="gramEnd"/>
+      <w:r>
+        <w:rPr>
+          <w:rFonts w:ascii="Fira Code" w:hAnsi="Fira Code" w:cs="Fira Code"/>
+          <w:color w:val="D4D4D4"/>
+          <w:sz w:val="21"/>
+          <w:szCs w:val="21"/>
+          <w:lang w:eastAsia="es-AR"/>
+        </w:rPr>
+        <w:t> </w:t>
+      </w:r>
+      <w:proofErr w:type="spellStart"/>
+      <w:r>
+        <w:rPr>
+          <w:rFonts w:ascii="Fira Code" w:hAnsi="Fira Code" w:cs="Fira Code"/>
+          <w:color w:val="DCDCAA"/>
+          <w:sz w:val="21"/>
+          <w:szCs w:val="21"/>
+          <w:lang w:eastAsia="es-AR"/>
+        </w:rPr>
+        <w:t>setup</w:t>
+      </w:r>
+      <w:proofErr w:type="spellEnd"/>
+      <w:r>
+        <w:rPr>
+          <w:rFonts w:ascii="Fira Code" w:hAnsi="Fira Code" w:cs="Fira Code"/>
+          <w:color w:val="D4D4D4"/>
+          <w:sz w:val="21"/>
+          <w:szCs w:val="21"/>
+          <w:lang w:eastAsia="es-AR"/>
+        </w:rPr>
+        <w:t>()</w:t>
+      </w:r>
+    </w:p>
+    <w:p>
+      <w:pPr>
+        <w:shd w:val="clear" w:color="auto" w:fill="1E1E1E"/>
+        <w:spacing w:after="0" w:line="285" w:lineRule="atLeast"/>
+        <w:jc w:val="left"/>
+        <w:rPr>
+          <w:rFonts w:ascii="Fira Code" w:hAnsi="Fira Code" w:cs="Fira Code"/>
+          <w:color w:val="D4D4D4"/>
+          <w:sz w:val="21"/>
+          <w:szCs w:val="21"/>
+          <w:lang w:eastAsia="es-AR"/>
+        </w:rPr>
+      </w:pPr>
+      <w:r>
+        <w:rPr>
+          <w:rFonts w:ascii="Fira Code" w:hAnsi="Fira Code" w:cs="Fira Code"/>
+          <w:color w:val="D4D4D4"/>
+          <w:sz w:val="21"/>
+          <w:szCs w:val="21"/>
+          <w:lang w:eastAsia="es-AR"/>
+        </w:rPr>
+        <w:t>{</w:t>
+      </w:r>
+    </w:p>
+    <w:p>
+      <w:pPr>
+        <w:shd w:val="clear" w:color="auto" w:fill="1E1E1E"/>
+        <w:spacing w:after="0" w:line="285" w:lineRule="atLeast"/>
+        <w:jc w:val="left"/>
+        <w:rPr>
+          <w:rFonts w:ascii="Fira Code" w:hAnsi="Fira Code" w:cs="Fira Code"/>
+          <w:color w:val="D4D4D4"/>
+          <w:sz w:val="21"/>
+          <w:szCs w:val="21"/>
+          <w:lang w:eastAsia="es-AR"/>
+        </w:rPr>
+      </w:pPr>
+      <w:r>
+        <w:rPr>
+          <w:rFonts w:ascii="Fira Code" w:hAnsi="Fira Code" w:cs="Fira Code"/>
+          <w:color w:val="D4D4D4"/>
+          <w:sz w:val="21"/>
+          <w:szCs w:val="21"/>
+          <w:lang w:eastAsia="es-AR"/>
+        </w:rPr>
+        <w:t>    </w:t>
+      </w:r>
+      <w:proofErr w:type="spellStart"/>
+      <w:proofErr w:type="gramStart"/>
+      <w:r>
+        <w:rPr>
+          <w:rFonts w:ascii="Fira Code" w:hAnsi="Fira Code" w:cs="Fira Code"/>
+          <w:color w:val="DCDCAA"/>
+          <w:sz w:val="21"/>
+          <w:szCs w:val="21"/>
+          <w:lang w:eastAsia="es-AR"/>
+        </w:rPr>
+        <w:t>delay</w:t>
+      </w:r>
+      <w:proofErr w:type="spellEnd"/>
+      <w:r>
+        <w:rPr>
+          <w:rFonts w:ascii="Fira Code" w:hAnsi="Fira Code" w:cs="Fira Code"/>
+          <w:color w:val="D4D4D4"/>
+          <w:sz w:val="21"/>
+          <w:szCs w:val="21"/>
+          <w:lang w:eastAsia="es-AR"/>
+        </w:rPr>
+        <w:t>(</w:t>
+      </w:r>
+      <w:proofErr w:type="gramEnd"/>
+      <w:r>
+        <w:rPr>
+          <w:rFonts w:ascii="Fira Code" w:hAnsi="Fira Code" w:cs="Fira Code"/>
+          <w:color w:val="B5CEA8"/>
+          <w:sz w:val="21"/>
+          <w:szCs w:val="21"/>
+          <w:lang w:eastAsia="es-AR"/>
+        </w:rPr>
+        <w:t>10</w:t>
+      </w:r>
+      <w:r>
+        <w:rPr>
+          <w:rFonts w:ascii="Fira Code" w:hAnsi="Fira Code" w:cs="Fira Code"/>
+          <w:color w:val="D4D4D4"/>
+          <w:sz w:val="21"/>
+          <w:szCs w:val="21"/>
+          <w:lang w:eastAsia="es-AR"/>
+        </w:rPr>
+        <w:t>);</w:t>
+      </w:r>
+      <w:r>
+        <w:rPr>
+          <w:rFonts w:ascii="Fira Code" w:hAnsi="Fira Code" w:cs="Fira Code"/>
+          <w:color w:val="6A9955"/>
+          <w:sz w:val="21"/>
+          <w:szCs w:val="21"/>
+          <w:lang w:eastAsia="es-AR"/>
+        </w:rPr>
+        <w:t> //solo por si el generador tiene un transitorio</w:t>
+      </w:r>
+    </w:p>
+    <w:p>
+      <w:pPr>
+        <w:shd w:val="clear" w:color="auto" w:fill="1E1E1E"/>
+        <w:spacing w:after="0" w:line="285" w:lineRule="atLeast"/>
+        <w:jc w:val="left"/>
+        <w:rPr>
+          <w:rFonts w:ascii="Fira Code" w:hAnsi="Fira Code" w:cs="Fira Code"/>
+          <w:color w:val="D4D4D4"/>
+          <w:sz w:val="21"/>
+          <w:szCs w:val="21"/>
+          <w:lang w:eastAsia="es-AR"/>
+        </w:rPr>
+      </w:pPr>
+      <w:r>
+        <w:rPr>
+          <w:rFonts w:ascii="Fira Code" w:hAnsi="Fira Code" w:cs="Fira Code"/>
+          <w:color w:val="D4D4D4"/>
+          <w:sz w:val="21"/>
+          <w:szCs w:val="21"/>
+          <w:lang w:eastAsia="es-AR"/>
+        </w:rPr>
+        <w:t>    </w:t>
+      </w:r>
+      <w:proofErr w:type="spellStart"/>
+      <w:proofErr w:type="gramStart"/>
+      <w:r>
+        <w:rPr>
+          <w:rFonts w:ascii="Fira Code" w:hAnsi="Fira Code" w:cs="Fira Code"/>
+          <w:color w:val="9CDCFE"/>
+          <w:sz w:val="21"/>
+          <w:szCs w:val="21"/>
+          <w:lang w:eastAsia="es-AR"/>
+        </w:rPr>
+        <w:t>Serial</w:t>
+      </w:r>
+      <w:r>
+        <w:rPr>
+          <w:rFonts w:ascii="Fira Code" w:hAnsi="Fira Code" w:cs="Fira Code"/>
+          <w:color w:val="D4D4D4"/>
+          <w:sz w:val="21"/>
+          <w:szCs w:val="21"/>
+          <w:lang w:eastAsia="es-AR"/>
+        </w:rPr>
+        <w:t>.</w:t>
+      </w:r>
+      <w:r>
+        <w:rPr>
+          <w:rFonts w:ascii="Fira Code" w:hAnsi="Fira Code" w:cs="Fira Code"/>
+          <w:color w:val="DCDCAA"/>
+          <w:sz w:val="21"/>
+          <w:szCs w:val="21"/>
+          <w:lang w:eastAsia="es-AR"/>
+        </w:rPr>
+        <w:t>begin</w:t>
+      </w:r>
+      <w:proofErr w:type="spellEnd"/>
+      <w:r>
+        <w:rPr>
+          <w:rFonts w:ascii="Fira Code" w:hAnsi="Fira Code" w:cs="Fira Code"/>
+          <w:color w:val="D4D4D4"/>
+          <w:sz w:val="21"/>
+          <w:szCs w:val="21"/>
+          <w:lang w:eastAsia="es-AR"/>
+        </w:rPr>
+        <w:t>(</w:t>
+      </w:r>
+      <w:proofErr w:type="gramEnd"/>
+      <w:r>
+        <w:rPr>
+          <w:rFonts w:ascii="Fira Code" w:hAnsi="Fira Code" w:cs="Fira Code"/>
+          <w:color w:val="B5CEA8"/>
+          <w:sz w:val="21"/>
+          <w:szCs w:val="21"/>
+          <w:lang w:eastAsia="es-AR"/>
+        </w:rPr>
+        <w:t>57600</w:t>
+      </w:r>
+      <w:r>
+        <w:rPr>
+          <w:rFonts w:ascii="Fira Code" w:hAnsi="Fira Code" w:cs="Fira Code"/>
+          <w:color w:val="D4D4D4"/>
+          <w:sz w:val="21"/>
+          <w:szCs w:val="21"/>
+          <w:lang w:eastAsia="es-AR"/>
+        </w:rPr>
+        <w:t>);</w:t>
+      </w:r>
+    </w:p>
+    <w:p>
+      <w:pPr>
+        <w:shd w:val="clear" w:color="auto" w:fill="1E1E1E"/>
+        <w:spacing w:after="0" w:line="285" w:lineRule="atLeast"/>
+        <w:jc w:val="left"/>
+        <w:rPr>
+          <w:rFonts w:ascii="Fira Code" w:hAnsi="Fira Code" w:cs="Fira Code"/>
+          <w:color w:val="D4D4D4"/>
+          <w:sz w:val="21"/>
+          <w:szCs w:val="21"/>
+          <w:lang w:eastAsia="es-AR"/>
+        </w:rPr>
+      </w:pPr>
+      <w:r>
+        <w:rPr>
+          <w:rFonts w:ascii="Fira Code" w:hAnsi="Fira Code" w:cs="Fira Code"/>
+          <w:color w:val="D4D4D4"/>
+          <w:sz w:val="21"/>
+          <w:szCs w:val="21"/>
+          <w:lang w:eastAsia="es-AR"/>
+        </w:rPr>
+        <w:t>}</w:t>
+      </w:r>
+    </w:p>
+    <w:p>
+      <w:pPr>
+        <w:shd w:val="clear" w:color="auto" w:fill="1E1E1E"/>
+        <w:spacing w:after="0" w:line="285" w:lineRule="atLeast"/>
+        <w:jc w:val="left"/>
+        <w:rPr>
+          <w:rFonts w:ascii="Fira Code" w:hAnsi="Fira Code" w:cs="Fira Code"/>
+          <w:color w:val="D4D4D4"/>
+          <w:sz w:val="21"/>
+          <w:szCs w:val="21"/>
+          <w:lang w:eastAsia="es-AR"/>
+        </w:rPr>
+      </w:pPr>
+    </w:p>
+    <w:p>
+      <w:pPr>
+        <w:shd w:val="clear" w:color="auto" w:fill="1E1E1E"/>
+        <w:spacing w:after="0" w:line="285" w:lineRule="atLeast"/>
+        <w:jc w:val="left"/>
+        <w:rPr>
+          <w:rFonts w:ascii="Fira Code" w:hAnsi="Fira Code" w:cs="Fira Code"/>
+          <w:color w:val="D4D4D4"/>
+          <w:sz w:val="21"/>
+          <w:szCs w:val="21"/>
+          <w:lang w:eastAsia="es-AR"/>
+        </w:rPr>
+      </w:pPr>
+      <w:proofErr w:type="spellStart"/>
+      <w:proofErr w:type="gramStart"/>
+      <w:r>
+        <w:rPr>
+          <w:rFonts w:ascii="Fira Code" w:hAnsi="Fira Code" w:cs="Fira Code"/>
+          <w:color w:val="569CD6"/>
+          <w:sz w:val="21"/>
+          <w:szCs w:val="21"/>
+          <w:lang w:eastAsia="es-AR"/>
+        </w:rPr>
+        <w:t>void</w:t>
+      </w:r>
+      <w:proofErr w:type="spellEnd"/>
+      <w:proofErr w:type="gramEnd"/>
+      <w:r>
+        <w:rPr>
+          <w:rFonts w:ascii="Fira Code" w:hAnsi="Fira Code" w:cs="Fira Code"/>
+          <w:color w:val="D4D4D4"/>
+          <w:sz w:val="21"/>
+          <w:szCs w:val="21"/>
+          <w:lang w:eastAsia="es-AR"/>
+        </w:rPr>
+        <w:t> </w:t>
+      </w:r>
+      <w:proofErr w:type="spellStart"/>
+      <w:r>
+        <w:rPr>
+          <w:rFonts w:ascii="Fira Code" w:hAnsi="Fira Code" w:cs="Fira Code"/>
+          <w:color w:val="DCDCAA"/>
+          <w:sz w:val="21"/>
+          <w:szCs w:val="21"/>
+          <w:lang w:eastAsia="es-AR"/>
+        </w:rPr>
+        <w:t>loop</w:t>
+      </w:r>
+      <w:proofErr w:type="spellEnd"/>
+      <w:r>
+        <w:rPr>
+          <w:rFonts w:ascii="Fira Code" w:hAnsi="Fira Code" w:cs="Fira Code"/>
+          <w:color w:val="D4D4D4"/>
+          <w:sz w:val="21"/>
+          <w:szCs w:val="21"/>
+          <w:lang w:eastAsia="es-AR"/>
+        </w:rPr>
+        <w:t>()</w:t>
+      </w:r>
+    </w:p>
+    <w:p>
+      <w:pPr>
+        <w:shd w:val="clear" w:color="auto" w:fill="1E1E1E"/>
+        <w:spacing w:after="0" w:line="285" w:lineRule="atLeast"/>
+        <w:jc w:val="left"/>
+        <w:rPr>
+          <w:rFonts w:ascii="Fira Code" w:hAnsi="Fira Code" w:cs="Fira Code"/>
+          <w:color w:val="D4D4D4"/>
+          <w:sz w:val="21"/>
+          <w:szCs w:val="21"/>
+          <w:lang w:eastAsia="es-AR"/>
+        </w:rPr>
+      </w:pPr>
+      <w:r>
+        <w:rPr>
+          <w:rFonts w:ascii="Fira Code" w:hAnsi="Fira Code" w:cs="Fira Code"/>
+          <w:color w:val="D4D4D4"/>
+          <w:sz w:val="21"/>
+          <w:szCs w:val="21"/>
+          <w:lang w:eastAsia="es-AR"/>
+        </w:rPr>
+        <w:t>{</w:t>
+      </w:r>
+    </w:p>
+    <w:p>
+      <w:pPr>
+        <w:shd w:val="clear" w:color="auto" w:fill="1E1E1E"/>
+        <w:spacing w:after="0" w:line="285" w:lineRule="atLeast"/>
+        <w:jc w:val="left"/>
+        <w:rPr>
+          <w:rFonts w:ascii="Fira Code" w:hAnsi="Fira Code" w:cs="Fira Code"/>
+          <w:color w:val="D4D4D4"/>
+          <w:sz w:val="21"/>
+          <w:szCs w:val="21"/>
+          <w:lang w:eastAsia="es-AR"/>
+        </w:rPr>
+      </w:pPr>
+      <w:r>
+        <w:rPr>
+          <w:rFonts w:ascii="Fira Code" w:hAnsi="Fira Code" w:cs="Fira Code"/>
+          <w:color w:val="D4D4D4"/>
+          <w:sz w:val="21"/>
+          <w:szCs w:val="21"/>
+          <w:lang w:eastAsia="es-AR"/>
+        </w:rPr>
+        <w:t>    </w:t>
+      </w:r>
+      <w:proofErr w:type="spellStart"/>
+      <w:proofErr w:type="gramStart"/>
+      <w:r>
+        <w:rPr>
+          <w:rFonts w:ascii="Fira Code" w:hAnsi="Fira Code" w:cs="Fira Code"/>
+          <w:color w:val="569CD6"/>
+          <w:sz w:val="21"/>
+          <w:szCs w:val="21"/>
+          <w:lang w:eastAsia="es-AR"/>
+        </w:rPr>
+        <w:t>int</w:t>
+      </w:r>
+      <w:proofErr w:type="spellEnd"/>
+      <w:proofErr w:type="gramEnd"/>
+      <w:r>
+        <w:rPr>
+          <w:rFonts w:ascii="Fira Code" w:hAnsi="Fira Code" w:cs="Fira Code"/>
+          <w:color w:val="D4D4D4"/>
+          <w:sz w:val="21"/>
+          <w:szCs w:val="21"/>
+          <w:lang w:eastAsia="es-AR"/>
+        </w:rPr>
+        <w:t> k;</w:t>
+      </w:r>
+    </w:p>
+    <w:p>
+      <w:pPr>
+        <w:shd w:val="clear" w:color="auto" w:fill="1E1E1E"/>
+        <w:spacing w:after="0" w:line="285" w:lineRule="atLeast"/>
+        <w:jc w:val="left"/>
+        <w:rPr>
+          <w:rFonts w:ascii="Fira Code" w:hAnsi="Fira Code" w:cs="Fira Code"/>
+          <w:color w:val="D4D4D4"/>
+          <w:sz w:val="21"/>
+          <w:szCs w:val="21"/>
+          <w:lang w:eastAsia="es-AR"/>
+        </w:rPr>
+      </w:pPr>
+      <w:r>
+        <w:rPr>
+          <w:rFonts w:ascii="Fira Code" w:hAnsi="Fira Code" w:cs="Fira Code"/>
+          <w:color w:val="D4D4D4"/>
+          <w:sz w:val="21"/>
+          <w:szCs w:val="21"/>
+          <w:lang w:eastAsia="es-AR"/>
+        </w:rPr>
+        <w:t>    </w:t>
+      </w:r>
+      <w:proofErr w:type="spellStart"/>
+      <w:proofErr w:type="gramStart"/>
+      <w:r>
+        <w:rPr>
+          <w:rFonts w:ascii="Fira Code" w:hAnsi="Fira Code" w:cs="Fira Code"/>
+          <w:color w:val="569CD6"/>
+          <w:sz w:val="21"/>
+          <w:szCs w:val="21"/>
+          <w:lang w:eastAsia="es-AR"/>
+        </w:rPr>
+        <w:t>static</w:t>
+      </w:r>
+      <w:proofErr w:type="spellEnd"/>
+      <w:proofErr w:type="gramEnd"/>
+      <w:r>
+        <w:rPr>
+          <w:rFonts w:ascii="Fira Code" w:hAnsi="Fira Code" w:cs="Fira Code"/>
+          <w:color w:val="D4D4D4"/>
+          <w:sz w:val="21"/>
+          <w:szCs w:val="21"/>
+          <w:lang w:eastAsia="es-AR"/>
+        </w:rPr>
+        <w:t> </w:t>
+      </w:r>
+      <w:proofErr w:type="spellStart"/>
+      <w:r>
+        <w:rPr>
+          <w:rFonts w:ascii="Fira Code" w:hAnsi="Fira Code" w:cs="Fira Code"/>
+          <w:color w:val="569CD6"/>
+          <w:sz w:val="21"/>
+          <w:szCs w:val="21"/>
+          <w:lang w:eastAsia="es-AR"/>
+        </w:rPr>
+        <w:t>float</w:t>
+      </w:r>
+      <w:proofErr w:type="spellEnd"/>
+      <w:r>
+        <w:rPr>
+          <w:rFonts w:ascii="Fira Code" w:hAnsi="Fira Code" w:cs="Fira Code"/>
+          <w:color w:val="D4D4D4"/>
+          <w:sz w:val="21"/>
+          <w:szCs w:val="21"/>
+          <w:lang w:eastAsia="es-AR"/>
+        </w:rPr>
+        <w:t> </w:t>
+      </w:r>
+      <w:r>
+        <w:rPr>
+          <w:rFonts w:ascii="Fira Code" w:hAnsi="Fira Code" w:cs="Fira Code"/>
+          <w:color w:val="9CDCFE"/>
+          <w:sz w:val="21"/>
+          <w:szCs w:val="21"/>
+          <w:lang w:eastAsia="es-AR"/>
+        </w:rPr>
+        <w:t>entrada</w:t>
+      </w:r>
+      <w:r>
+        <w:rPr>
+          <w:rFonts w:ascii="Fira Code" w:hAnsi="Fira Code" w:cs="Fira Code"/>
+          <w:color w:val="D4D4D4"/>
+          <w:sz w:val="21"/>
+          <w:szCs w:val="21"/>
+          <w:lang w:eastAsia="es-AR"/>
+        </w:rPr>
+        <w:t>[N] = {</w:t>
+      </w:r>
+      <w:r>
+        <w:rPr>
+          <w:rFonts w:ascii="Fira Code" w:hAnsi="Fira Code" w:cs="Fira Code"/>
+          <w:color w:val="B5CEA8"/>
+          <w:sz w:val="21"/>
+          <w:szCs w:val="21"/>
+          <w:lang w:eastAsia="es-AR"/>
+        </w:rPr>
+        <w:t>0</w:t>
+      </w:r>
+      <w:r>
+        <w:rPr>
+          <w:rFonts w:ascii="Fira Code" w:hAnsi="Fira Code" w:cs="Fira Code"/>
+          <w:color w:val="D4D4D4"/>
+          <w:sz w:val="21"/>
+          <w:szCs w:val="21"/>
+          <w:lang w:eastAsia="es-AR"/>
+        </w:rPr>
+        <w:t>, </w:t>
+      </w:r>
+      <w:r>
+        <w:rPr>
+          <w:rFonts w:ascii="Fira Code" w:hAnsi="Fira Code" w:cs="Fira Code"/>
+          <w:color w:val="B5CEA8"/>
+          <w:sz w:val="21"/>
+          <w:szCs w:val="21"/>
+          <w:lang w:eastAsia="es-AR"/>
+        </w:rPr>
+        <w:t>0</w:t>
+      </w:r>
+      <w:r>
+        <w:rPr>
+          <w:rFonts w:ascii="Fira Code" w:hAnsi="Fira Code" w:cs="Fira Code"/>
+          <w:color w:val="D4D4D4"/>
+          <w:sz w:val="21"/>
+          <w:szCs w:val="21"/>
+          <w:lang w:eastAsia="es-AR"/>
+        </w:rPr>
+        <w:t>, </w:t>
+      </w:r>
+      <w:r>
+        <w:rPr>
+          <w:rFonts w:ascii="Fira Code" w:hAnsi="Fira Code" w:cs="Fira Code"/>
+          <w:color w:val="B5CEA8"/>
+          <w:sz w:val="21"/>
+          <w:szCs w:val="21"/>
+          <w:lang w:eastAsia="es-AR"/>
+        </w:rPr>
+        <w:t>0</w:t>
+      </w:r>
+      <w:r>
+        <w:rPr>
+          <w:rFonts w:ascii="Fira Code" w:hAnsi="Fira Code" w:cs="Fira Code"/>
+          <w:color w:val="D4D4D4"/>
+          <w:sz w:val="21"/>
+          <w:szCs w:val="21"/>
+          <w:lang w:eastAsia="es-AR"/>
+        </w:rPr>
+        <w:t>, </w:t>
+      </w:r>
+      <w:r>
+        <w:rPr>
+          <w:rFonts w:ascii="Fira Code" w:hAnsi="Fira Code" w:cs="Fira Code"/>
+          <w:color w:val="B5CEA8"/>
+          <w:sz w:val="21"/>
+          <w:szCs w:val="21"/>
+          <w:lang w:eastAsia="es-AR"/>
+        </w:rPr>
+        <w:t>0</w:t>
+      </w:r>
+      <w:r>
+        <w:rPr>
+          <w:rFonts w:ascii="Fira Code" w:hAnsi="Fira Code" w:cs="Fira Code"/>
+          <w:color w:val="D4D4D4"/>
+          <w:sz w:val="21"/>
+          <w:szCs w:val="21"/>
+          <w:lang w:eastAsia="es-AR"/>
+        </w:rPr>
+        <w:t>, </w:t>
+      </w:r>
+      <w:r>
+        <w:rPr>
+          <w:rFonts w:ascii="Fira Code" w:hAnsi="Fira Code" w:cs="Fira Code"/>
+          <w:color w:val="B5CEA8"/>
+          <w:sz w:val="21"/>
+          <w:szCs w:val="21"/>
+          <w:lang w:eastAsia="es-AR"/>
+        </w:rPr>
+        <w:t>0</w:t>
+      </w:r>
+      <w:r>
+        <w:rPr>
+          <w:rFonts w:ascii="Fira Code" w:hAnsi="Fira Code" w:cs="Fira Code"/>
+          <w:color w:val="D4D4D4"/>
+          <w:sz w:val="21"/>
+          <w:szCs w:val="21"/>
+          <w:lang w:eastAsia="es-AR"/>
+        </w:rPr>
+        <w:t>};</w:t>
+      </w:r>
+    </w:p>
+    <w:p>
+      <w:pPr>
+        <w:shd w:val="clear" w:color="auto" w:fill="1E1E1E"/>
+        <w:spacing w:after="0" w:line="285" w:lineRule="atLeast"/>
+        <w:jc w:val="left"/>
+        <w:rPr>
+          <w:rFonts w:ascii="Fira Code" w:hAnsi="Fira Code" w:cs="Fira Code"/>
+          <w:color w:val="D4D4D4"/>
+          <w:sz w:val="21"/>
+          <w:szCs w:val="21"/>
+          <w:lang w:eastAsia="es-AR"/>
+        </w:rPr>
+      </w:pPr>
+      <w:r>
+        <w:rPr>
+          <w:rFonts w:ascii="Fira Code" w:hAnsi="Fira Code" w:cs="Fira Code"/>
+          <w:color w:val="D4D4D4"/>
+          <w:sz w:val="21"/>
+          <w:szCs w:val="21"/>
+          <w:lang w:eastAsia="es-AR"/>
+        </w:rPr>
+        <w:t>    </w:t>
+      </w:r>
+      <w:proofErr w:type="spellStart"/>
+      <w:proofErr w:type="gramStart"/>
+      <w:r>
+        <w:rPr>
+          <w:rFonts w:ascii="Fira Code" w:hAnsi="Fira Code" w:cs="Fira Code"/>
+          <w:color w:val="569CD6"/>
+          <w:sz w:val="21"/>
+          <w:szCs w:val="21"/>
+          <w:lang w:eastAsia="es-AR"/>
+        </w:rPr>
+        <w:t>static</w:t>
+      </w:r>
+      <w:proofErr w:type="spellEnd"/>
+      <w:proofErr w:type="gramEnd"/>
+      <w:r>
+        <w:rPr>
+          <w:rFonts w:ascii="Fira Code" w:hAnsi="Fira Code" w:cs="Fira Code"/>
+          <w:color w:val="D4D4D4"/>
+          <w:sz w:val="21"/>
+          <w:szCs w:val="21"/>
+          <w:lang w:eastAsia="es-AR"/>
+        </w:rPr>
+        <w:t> </w:t>
+      </w:r>
+      <w:proofErr w:type="spellStart"/>
+      <w:r>
+        <w:rPr>
+          <w:rFonts w:ascii="Fira Code" w:hAnsi="Fira Code" w:cs="Fira Code"/>
+          <w:color w:val="569CD6"/>
+          <w:sz w:val="21"/>
+          <w:szCs w:val="21"/>
+          <w:lang w:eastAsia="es-AR"/>
+        </w:rPr>
+        <w:t>float</w:t>
+      </w:r>
+      <w:proofErr w:type="spellEnd"/>
+      <w:r>
+        <w:rPr>
+          <w:rFonts w:ascii="Fira Code" w:hAnsi="Fira Code" w:cs="Fira Code"/>
+          <w:color w:val="D4D4D4"/>
+          <w:sz w:val="21"/>
+          <w:szCs w:val="21"/>
+          <w:lang w:eastAsia="es-AR"/>
+        </w:rPr>
+        <w:t> </w:t>
+      </w:r>
+      <w:r>
+        <w:rPr>
+          <w:rFonts w:ascii="Fira Code" w:hAnsi="Fira Code" w:cs="Fira Code"/>
+          <w:color w:val="9CDCFE"/>
+          <w:sz w:val="21"/>
+          <w:szCs w:val="21"/>
+          <w:lang w:eastAsia="es-AR"/>
+        </w:rPr>
+        <w:t>salida</w:t>
+      </w:r>
+      <w:r>
+        <w:rPr>
+          <w:rFonts w:ascii="Fira Code" w:hAnsi="Fira Code" w:cs="Fira Code"/>
+          <w:color w:val="D4D4D4"/>
+          <w:sz w:val="21"/>
+          <w:szCs w:val="21"/>
+          <w:lang w:eastAsia="es-AR"/>
+        </w:rPr>
+        <w:t>[N] = {</w:t>
+      </w:r>
+      <w:r>
+        <w:rPr>
+          <w:rFonts w:ascii="Fira Code" w:hAnsi="Fira Code" w:cs="Fira Code"/>
+          <w:color w:val="B5CEA8"/>
+          <w:sz w:val="21"/>
+          <w:szCs w:val="21"/>
+          <w:lang w:eastAsia="es-AR"/>
+        </w:rPr>
+        <w:t>0</w:t>
+      </w:r>
+      <w:r>
+        <w:rPr>
+          <w:rFonts w:ascii="Fira Code" w:hAnsi="Fira Code" w:cs="Fira Code"/>
+          <w:color w:val="D4D4D4"/>
+          <w:sz w:val="21"/>
+          <w:szCs w:val="21"/>
+          <w:lang w:eastAsia="es-AR"/>
+        </w:rPr>
+        <w:t>, </w:t>
+      </w:r>
+      <w:r>
+        <w:rPr>
+          <w:rFonts w:ascii="Fira Code" w:hAnsi="Fira Code" w:cs="Fira Code"/>
+          <w:color w:val="B5CEA8"/>
+          <w:sz w:val="21"/>
+          <w:szCs w:val="21"/>
+          <w:lang w:eastAsia="es-AR"/>
+        </w:rPr>
+        <w:t>0</w:t>
+      </w:r>
+      <w:r>
+        <w:rPr>
+          <w:rFonts w:ascii="Fira Code" w:hAnsi="Fira Code" w:cs="Fira Code"/>
+          <w:color w:val="D4D4D4"/>
+          <w:sz w:val="21"/>
+          <w:szCs w:val="21"/>
+          <w:lang w:eastAsia="es-AR"/>
+        </w:rPr>
+        <w:t>, </w:t>
+      </w:r>
+      <w:r>
+        <w:rPr>
+          <w:rFonts w:ascii="Fira Code" w:hAnsi="Fira Code" w:cs="Fira Code"/>
+          <w:color w:val="B5CEA8"/>
+          <w:sz w:val="21"/>
+          <w:szCs w:val="21"/>
+          <w:lang w:eastAsia="es-AR"/>
+        </w:rPr>
+        <w:t>0</w:t>
+      </w:r>
+      <w:r>
+        <w:rPr>
+          <w:rFonts w:ascii="Fira Code" w:hAnsi="Fira Code" w:cs="Fira Code"/>
+          <w:color w:val="D4D4D4"/>
+          <w:sz w:val="21"/>
+          <w:szCs w:val="21"/>
+          <w:lang w:eastAsia="es-AR"/>
+        </w:rPr>
+        <w:t>, </w:t>
+      </w:r>
+      <w:r>
+        <w:rPr>
+          <w:rFonts w:ascii="Fira Code" w:hAnsi="Fira Code" w:cs="Fira Code"/>
+          <w:color w:val="B5CEA8"/>
+          <w:sz w:val="21"/>
+          <w:szCs w:val="21"/>
+          <w:lang w:eastAsia="es-AR"/>
+        </w:rPr>
+        <w:t>0</w:t>
+      </w:r>
+      <w:r>
+        <w:rPr>
+          <w:rFonts w:ascii="Fira Code" w:hAnsi="Fira Code" w:cs="Fira Code"/>
+          <w:color w:val="D4D4D4"/>
+          <w:sz w:val="21"/>
+          <w:szCs w:val="21"/>
+          <w:lang w:eastAsia="es-AR"/>
+        </w:rPr>
+        <w:t>, </w:t>
+      </w:r>
+      <w:r>
+        <w:rPr>
+          <w:rFonts w:ascii="Fira Code" w:hAnsi="Fira Code" w:cs="Fira Code"/>
+          <w:color w:val="B5CEA8"/>
+          <w:sz w:val="21"/>
+          <w:szCs w:val="21"/>
+          <w:lang w:eastAsia="es-AR"/>
+        </w:rPr>
+        <w:t>0</w:t>
+      </w:r>
+      <w:r>
+        <w:rPr>
+          <w:rFonts w:ascii="Fira Code" w:hAnsi="Fira Code" w:cs="Fira Code"/>
+          <w:color w:val="D4D4D4"/>
+          <w:sz w:val="21"/>
+          <w:szCs w:val="21"/>
+          <w:lang w:eastAsia="es-AR"/>
+        </w:rPr>
+        <w:t>};</w:t>
+      </w:r>
+    </w:p>
+    <w:p>
+      <w:pPr>
+        <w:shd w:val="clear" w:color="auto" w:fill="1E1E1E"/>
+        <w:spacing w:after="0" w:line="285" w:lineRule="atLeast"/>
+        <w:jc w:val="left"/>
+        <w:rPr>
+          <w:rFonts w:ascii="Fira Code" w:hAnsi="Fira Code" w:cs="Fira Code"/>
+          <w:color w:val="D4D4D4"/>
+          <w:sz w:val="21"/>
+          <w:szCs w:val="21"/>
+          <w:lang w:eastAsia="es-AR"/>
+        </w:rPr>
+      </w:pPr>
+      <w:r>
+        <w:rPr>
+          <w:rFonts w:ascii="Fira Code" w:hAnsi="Fira Code" w:cs="Fira Code"/>
+          <w:color w:val="D4D4D4"/>
+          <w:sz w:val="21"/>
+          <w:szCs w:val="21"/>
+          <w:lang w:eastAsia="es-AR"/>
+        </w:rPr>
+        <w:t>    </w:t>
+      </w:r>
+      <w:proofErr w:type="spellStart"/>
+      <w:proofErr w:type="gramStart"/>
+      <w:r>
+        <w:rPr>
+          <w:rFonts w:ascii="Fira Code" w:hAnsi="Fira Code" w:cs="Fira Code"/>
+          <w:color w:val="569CD6"/>
+          <w:sz w:val="21"/>
+          <w:szCs w:val="21"/>
+          <w:lang w:eastAsia="es-AR"/>
+        </w:rPr>
+        <w:t>float</w:t>
+      </w:r>
+      <w:proofErr w:type="spellEnd"/>
+      <w:proofErr w:type="gramEnd"/>
+      <w:r>
+        <w:rPr>
+          <w:rFonts w:ascii="Fira Code" w:hAnsi="Fira Code" w:cs="Fira Code"/>
+          <w:color w:val="D4D4D4"/>
+          <w:sz w:val="21"/>
+          <w:szCs w:val="21"/>
+          <w:lang w:eastAsia="es-AR"/>
+        </w:rPr>
+        <w:t> </w:t>
+      </w:r>
+      <w:proofErr w:type="spellStart"/>
+      <w:r>
+        <w:rPr>
+          <w:rFonts w:ascii="Fira Code" w:hAnsi="Fira Code" w:cs="Fira Code"/>
+          <w:color w:val="D4D4D4"/>
+          <w:sz w:val="21"/>
+          <w:szCs w:val="21"/>
+          <w:lang w:eastAsia="es-AR"/>
+        </w:rPr>
+        <w:t>out</w:t>
+      </w:r>
+      <w:proofErr w:type="spellEnd"/>
+      <w:r>
+        <w:rPr>
+          <w:rFonts w:ascii="Fira Code" w:hAnsi="Fira Code" w:cs="Fira Code"/>
+          <w:color w:val="D4D4D4"/>
+          <w:sz w:val="21"/>
+          <w:szCs w:val="21"/>
+          <w:lang w:eastAsia="es-AR"/>
+        </w:rPr>
+        <w:t> = </w:t>
+      </w:r>
+      <w:r>
+        <w:rPr>
+          <w:rFonts w:ascii="Fira Code" w:hAnsi="Fira Code" w:cs="Fira Code"/>
+          <w:color w:val="B5CEA8"/>
+          <w:sz w:val="21"/>
+          <w:szCs w:val="21"/>
+          <w:lang w:eastAsia="es-AR"/>
+        </w:rPr>
+        <w:t>0</w:t>
+      </w:r>
+      <w:r>
+        <w:rPr>
+          <w:rFonts w:ascii="Fira Code" w:hAnsi="Fira Code" w:cs="Fira Code"/>
+          <w:color w:val="D4D4D4"/>
+          <w:sz w:val="21"/>
+          <w:szCs w:val="21"/>
+          <w:lang w:eastAsia="es-AR"/>
+        </w:rPr>
+        <w:t>;</w:t>
+      </w:r>
+    </w:p>
+    <w:p>
+      <w:pPr>
+        <w:shd w:val="clear" w:color="auto" w:fill="1E1E1E"/>
+        <w:spacing w:after="0" w:line="285" w:lineRule="atLeast"/>
+        <w:jc w:val="left"/>
+        <w:rPr>
+          <w:rFonts w:ascii="Fira Code" w:hAnsi="Fira Code" w:cs="Fira Code"/>
+          <w:color w:val="D4D4D4"/>
+          <w:sz w:val="21"/>
+          <w:szCs w:val="21"/>
+          <w:lang w:eastAsia="es-AR"/>
+        </w:rPr>
+      </w:pPr>
+      <w:r>
+        <w:rPr>
+          <w:rFonts w:ascii="Fira Code" w:hAnsi="Fira Code" w:cs="Fira Code"/>
+          <w:color w:val="D4D4D4"/>
+          <w:sz w:val="21"/>
+          <w:szCs w:val="21"/>
+          <w:lang w:eastAsia="es-AR"/>
+        </w:rPr>
+        <w:t>    </w:t>
+      </w:r>
+      <w:proofErr w:type="spellStart"/>
+      <w:proofErr w:type="gramStart"/>
+      <w:r>
+        <w:rPr>
+          <w:rFonts w:ascii="Fira Code" w:hAnsi="Fira Code" w:cs="Fira Code"/>
+          <w:color w:val="C586C0"/>
+          <w:sz w:val="21"/>
+          <w:szCs w:val="21"/>
+          <w:lang w:eastAsia="es-AR"/>
+        </w:rPr>
+        <w:t>for</w:t>
+      </w:r>
+      <w:proofErr w:type="spellEnd"/>
+      <w:proofErr w:type="gramEnd"/>
+      <w:r>
+        <w:rPr>
+          <w:rFonts w:ascii="Fira Code" w:hAnsi="Fira Code" w:cs="Fira Code"/>
+          <w:color w:val="D4D4D4"/>
+          <w:sz w:val="21"/>
+          <w:szCs w:val="21"/>
+          <w:lang w:eastAsia="es-AR"/>
+        </w:rPr>
+        <w:t> (k = </w:t>
+      </w:r>
+      <w:r>
+        <w:rPr>
+          <w:rFonts w:ascii="Fira Code" w:hAnsi="Fira Code" w:cs="Fira Code"/>
+          <w:color w:val="B5CEA8"/>
+          <w:sz w:val="21"/>
+          <w:szCs w:val="21"/>
+          <w:lang w:eastAsia="es-AR"/>
+        </w:rPr>
+        <w:t>1</w:t>
+      </w:r>
+      <w:r>
+        <w:rPr>
+          <w:rFonts w:ascii="Fira Code" w:hAnsi="Fira Code" w:cs="Fira Code"/>
+          <w:color w:val="D4D4D4"/>
+          <w:sz w:val="21"/>
+          <w:szCs w:val="21"/>
+          <w:lang w:eastAsia="es-AR"/>
+        </w:rPr>
+        <w:t>; k &lt; N; k++)</w:t>
+      </w:r>
+    </w:p>
+    <w:p>
+      <w:pPr>
+        <w:shd w:val="clear" w:color="auto" w:fill="1E1E1E"/>
+        <w:spacing w:after="0" w:line="285" w:lineRule="atLeast"/>
+        <w:jc w:val="left"/>
+        <w:rPr>
+          <w:rFonts w:ascii="Fira Code" w:hAnsi="Fira Code" w:cs="Fira Code"/>
+          <w:color w:val="D4D4D4"/>
+          <w:sz w:val="21"/>
+          <w:szCs w:val="21"/>
+          <w:lang w:eastAsia="es-AR"/>
+        </w:rPr>
+      </w:pPr>
+      <w:r>
+        <w:rPr>
+          <w:rFonts w:ascii="Fira Code" w:hAnsi="Fira Code" w:cs="Fira Code"/>
+          <w:color w:val="D4D4D4"/>
+          <w:sz w:val="21"/>
+          <w:szCs w:val="21"/>
+          <w:lang w:eastAsia="es-AR"/>
+        </w:rPr>
+        <w:t>    {</w:t>
+      </w:r>
+    </w:p>
+    <w:p>
+      <w:pPr>
+        <w:shd w:val="clear" w:color="auto" w:fill="1E1E1E"/>
+        <w:spacing w:after="0" w:line="285" w:lineRule="atLeast"/>
+        <w:jc w:val="left"/>
+        <w:rPr>
+          <w:rFonts w:ascii="Fira Code" w:hAnsi="Fira Code" w:cs="Fira Code"/>
+          <w:color w:val="D4D4D4"/>
+          <w:sz w:val="21"/>
+          <w:szCs w:val="21"/>
+          <w:lang w:eastAsia="es-AR"/>
+        </w:rPr>
+      </w:pPr>
+      <w:r>
+        <w:rPr>
+          <w:rFonts w:ascii="Fira Code" w:hAnsi="Fira Code" w:cs="Fira Code"/>
+          <w:color w:val="D4D4D4"/>
+          <w:sz w:val="21"/>
+          <w:szCs w:val="21"/>
+          <w:lang w:eastAsia="es-AR"/>
+        </w:rPr>
+        <w:t>        </w:t>
+      </w:r>
+      <w:proofErr w:type="gramStart"/>
+      <w:r>
+        <w:rPr>
+          <w:rFonts w:ascii="Fira Code" w:hAnsi="Fira Code" w:cs="Fira Code"/>
+          <w:color w:val="9CDCFE"/>
+          <w:sz w:val="21"/>
+          <w:szCs w:val="21"/>
+          <w:lang w:eastAsia="es-AR"/>
+        </w:rPr>
+        <w:t>entrada</w:t>
+      </w:r>
+      <w:r>
+        <w:rPr>
+          <w:rFonts w:ascii="Fira Code" w:hAnsi="Fira Code" w:cs="Fira Code"/>
+          <w:color w:val="D4D4D4"/>
+          <w:sz w:val="21"/>
+          <w:szCs w:val="21"/>
+          <w:lang w:eastAsia="es-AR"/>
+        </w:rPr>
+        <w:t>[</w:t>
+      </w:r>
+      <w:proofErr w:type="gramEnd"/>
+      <w:r>
+        <w:rPr>
+          <w:rFonts w:ascii="Fira Code" w:hAnsi="Fira Code" w:cs="Fira Code"/>
+          <w:color w:val="D4D4D4"/>
+          <w:sz w:val="21"/>
+          <w:szCs w:val="21"/>
+          <w:lang w:eastAsia="es-AR"/>
+        </w:rPr>
+        <w:t>k - </w:t>
+      </w:r>
+      <w:r>
+        <w:rPr>
+          <w:rFonts w:ascii="Fira Code" w:hAnsi="Fira Code" w:cs="Fira Code"/>
+          <w:color w:val="B5CEA8"/>
+          <w:sz w:val="21"/>
+          <w:szCs w:val="21"/>
+          <w:lang w:eastAsia="es-AR"/>
+        </w:rPr>
+        <w:t>1</w:t>
+      </w:r>
+      <w:r>
+        <w:rPr>
+          <w:rFonts w:ascii="Fira Code" w:hAnsi="Fira Code" w:cs="Fira Code"/>
+          <w:color w:val="D4D4D4"/>
+          <w:sz w:val="21"/>
+          <w:szCs w:val="21"/>
+          <w:lang w:eastAsia="es-AR"/>
+        </w:rPr>
+        <w:t>] = </w:t>
+      </w:r>
+      <w:r>
+        <w:rPr>
+          <w:rFonts w:ascii="Fira Code" w:hAnsi="Fira Code" w:cs="Fira Code"/>
+          <w:color w:val="9CDCFE"/>
+          <w:sz w:val="21"/>
+          <w:szCs w:val="21"/>
+          <w:lang w:eastAsia="es-AR"/>
+        </w:rPr>
+        <w:t>entrada</w:t>
+      </w:r>
+      <w:r>
+        <w:rPr>
+          <w:rFonts w:ascii="Fira Code" w:hAnsi="Fira Code" w:cs="Fira Code"/>
+          <w:color w:val="D4D4D4"/>
+          <w:sz w:val="21"/>
+          <w:szCs w:val="21"/>
+          <w:lang w:eastAsia="es-AR"/>
+        </w:rPr>
+        <w:t>[k];</w:t>
+      </w:r>
+      <w:r>
+        <w:rPr>
+          <w:rFonts w:ascii="Fira Code" w:hAnsi="Fira Code" w:cs="Fira Code"/>
+          <w:color w:val="6A9955"/>
+          <w:sz w:val="21"/>
+          <w:szCs w:val="21"/>
+          <w:lang w:eastAsia="es-AR"/>
+        </w:rPr>
+        <w:t> //desplaza los valores</w:t>
+      </w:r>
+    </w:p>
+    <w:p>
+      <w:pPr>
+        <w:shd w:val="clear" w:color="auto" w:fill="1E1E1E"/>
+        <w:spacing w:after="0" w:line="285" w:lineRule="atLeast"/>
+        <w:jc w:val="left"/>
+        <w:rPr>
+          <w:rFonts w:ascii="Fira Code" w:hAnsi="Fira Code" w:cs="Fira Code"/>
+          <w:color w:val="D4D4D4"/>
+          <w:sz w:val="21"/>
+          <w:szCs w:val="21"/>
+          <w:lang w:eastAsia="es-AR"/>
+        </w:rPr>
+      </w:pPr>
+      <w:r>
+        <w:rPr>
+          <w:rFonts w:ascii="Fira Code" w:hAnsi="Fira Code" w:cs="Fira Code"/>
+          <w:color w:val="D4D4D4"/>
+          <w:sz w:val="21"/>
+          <w:szCs w:val="21"/>
+          <w:lang w:eastAsia="es-AR"/>
+        </w:rPr>
+        <w:t>        </w:t>
+      </w:r>
+      <w:proofErr w:type="gramStart"/>
+      <w:r>
+        <w:rPr>
+          <w:rFonts w:ascii="Fira Code" w:hAnsi="Fira Code" w:cs="Fira Code"/>
+          <w:color w:val="9CDCFE"/>
+          <w:sz w:val="21"/>
+          <w:szCs w:val="21"/>
+          <w:lang w:eastAsia="es-AR"/>
+        </w:rPr>
+        <w:t>salida</w:t>
+      </w:r>
+      <w:r>
+        <w:rPr>
+          <w:rFonts w:ascii="Fira Code" w:hAnsi="Fira Code" w:cs="Fira Code"/>
+          <w:color w:val="D4D4D4"/>
+          <w:sz w:val="21"/>
+          <w:szCs w:val="21"/>
+          <w:lang w:eastAsia="es-AR"/>
+        </w:rPr>
+        <w:t>[</w:t>
+      </w:r>
+      <w:proofErr w:type="gramEnd"/>
+      <w:r>
+        <w:rPr>
+          <w:rFonts w:ascii="Fira Code" w:hAnsi="Fira Code" w:cs="Fira Code"/>
+          <w:color w:val="D4D4D4"/>
+          <w:sz w:val="21"/>
+          <w:szCs w:val="21"/>
+          <w:lang w:eastAsia="es-AR"/>
+        </w:rPr>
+        <w:t>k - </w:t>
+      </w:r>
+      <w:r>
+        <w:rPr>
+          <w:rFonts w:ascii="Fira Code" w:hAnsi="Fira Code" w:cs="Fira Code"/>
+          <w:color w:val="B5CEA8"/>
+          <w:sz w:val="21"/>
+          <w:szCs w:val="21"/>
+          <w:lang w:eastAsia="es-AR"/>
+        </w:rPr>
+        <w:t>1</w:t>
+      </w:r>
+      <w:r>
+        <w:rPr>
+          <w:rFonts w:ascii="Fira Code" w:hAnsi="Fira Code" w:cs="Fira Code"/>
+          <w:color w:val="D4D4D4"/>
+          <w:sz w:val="21"/>
+          <w:szCs w:val="21"/>
+          <w:lang w:eastAsia="es-AR"/>
+        </w:rPr>
+        <w:t>] = </w:t>
+      </w:r>
+      <w:r>
+        <w:rPr>
+          <w:rFonts w:ascii="Fira Code" w:hAnsi="Fira Code" w:cs="Fira Code"/>
+          <w:color w:val="9CDCFE"/>
+          <w:sz w:val="21"/>
+          <w:szCs w:val="21"/>
+          <w:lang w:eastAsia="es-AR"/>
+        </w:rPr>
+        <w:t>salida</w:t>
+      </w:r>
+      <w:r>
+        <w:rPr>
+          <w:rFonts w:ascii="Fira Code" w:hAnsi="Fira Code" w:cs="Fira Code"/>
+          <w:color w:val="D4D4D4"/>
+          <w:sz w:val="21"/>
+          <w:szCs w:val="21"/>
+          <w:lang w:eastAsia="es-AR"/>
+        </w:rPr>
+        <w:t>[k];</w:t>
+      </w:r>
+    </w:p>
+    <w:p>
+      <w:pPr>
+        <w:shd w:val="clear" w:color="auto" w:fill="1E1E1E"/>
+        <w:spacing w:after="0" w:line="285" w:lineRule="atLeast"/>
+        <w:jc w:val="left"/>
+        <w:rPr>
+          <w:rFonts w:ascii="Fira Code" w:hAnsi="Fira Code" w:cs="Fira Code"/>
+          <w:color w:val="D4D4D4"/>
+          <w:sz w:val="21"/>
+          <w:szCs w:val="21"/>
+          <w:lang w:eastAsia="es-AR"/>
+        </w:rPr>
+      </w:pPr>
+      <w:r>
+        <w:rPr>
+          <w:rFonts w:ascii="Fira Code" w:hAnsi="Fira Code" w:cs="Fira Code"/>
+          <w:color w:val="D4D4D4"/>
+          <w:sz w:val="21"/>
+          <w:szCs w:val="21"/>
+          <w:lang w:eastAsia="es-AR"/>
+        </w:rPr>
+        <w:t>    }</w:t>
+      </w:r>
+    </w:p>
+    <w:p>
+      <w:pPr>
+        <w:shd w:val="clear" w:color="auto" w:fill="1E1E1E"/>
+        <w:spacing w:after="0" w:line="285" w:lineRule="atLeast"/>
+        <w:jc w:val="left"/>
+        <w:rPr>
+          <w:rFonts w:ascii="Fira Code" w:hAnsi="Fira Code" w:cs="Fira Code"/>
+          <w:color w:val="D4D4D4"/>
+          <w:sz w:val="21"/>
+          <w:szCs w:val="21"/>
+          <w:lang w:eastAsia="es-AR"/>
+        </w:rPr>
+      </w:pPr>
+      <w:r>
+        <w:rPr>
+          <w:rFonts w:ascii="Fira Code" w:hAnsi="Fira Code" w:cs="Fira Code"/>
+          <w:color w:val="D4D4D4"/>
+          <w:sz w:val="21"/>
+          <w:szCs w:val="21"/>
+          <w:lang w:eastAsia="es-AR"/>
+        </w:rPr>
+        <w:t>    </w:t>
+      </w:r>
+      <w:proofErr w:type="gramStart"/>
+      <w:r>
+        <w:rPr>
+          <w:rFonts w:ascii="Fira Code" w:hAnsi="Fira Code" w:cs="Fira Code"/>
+          <w:color w:val="9CDCFE"/>
+          <w:sz w:val="21"/>
+          <w:szCs w:val="21"/>
+          <w:lang w:eastAsia="es-AR"/>
+        </w:rPr>
+        <w:t>salida</w:t>
+      </w:r>
+      <w:r>
+        <w:rPr>
+          <w:rFonts w:ascii="Fira Code" w:hAnsi="Fira Code" w:cs="Fira Code"/>
+          <w:color w:val="D4D4D4"/>
+          <w:sz w:val="21"/>
+          <w:szCs w:val="21"/>
+          <w:lang w:eastAsia="es-AR"/>
+        </w:rPr>
+        <w:t>[</w:t>
+      </w:r>
+      <w:proofErr w:type="gramEnd"/>
+      <w:r>
+        <w:rPr>
+          <w:rFonts w:ascii="Fira Code" w:hAnsi="Fira Code" w:cs="Fira Code"/>
+          <w:color w:val="D4D4D4"/>
+          <w:sz w:val="21"/>
+          <w:szCs w:val="21"/>
+          <w:lang w:eastAsia="es-AR"/>
+        </w:rPr>
+        <w:t>N - </w:t>
+      </w:r>
+      <w:r>
+        <w:rPr>
+          <w:rFonts w:ascii="Fira Code" w:hAnsi="Fira Code" w:cs="Fira Code"/>
+          <w:color w:val="B5CEA8"/>
+          <w:sz w:val="21"/>
+          <w:szCs w:val="21"/>
+          <w:lang w:eastAsia="es-AR"/>
+        </w:rPr>
+        <w:t>1</w:t>
+      </w:r>
+      <w:r>
+        <w:rPr>
+          <w:rFonts w:ascii="Fira Code" w:hAnsi="Fira Code" w:cs="Fira Code"/>
+          <w:color w:val="D4D4D4"/>
+          <w:sz w:val="21"/>
+          <w:szCs w:val="21"/>
+          <w:lang w:eastAsia="es-AR"/>
+        </w:rPr>
+        <w:t>] = </w:t>
+      </w:r>
+      <w:r>
+        <w:rPr>
+          <w:rFonts w:ascii="Fira Code" w:hAnsi="Fira Code" w:cs="Fira Code"/>
+          <w:color w:val="B5CEA8"/>
+          <w:sz w:val="21"/>
+          <w:szCs w:val="21"/>
+          <w:lang w:eastAsia="es-AR"/>
+        </w:rPr>
+        <w:t>0</w:t>
+      </w:r>
+      <w:r>
+        <w:rPr>
+          <w:rFonts w:ascii="Fira Code" w:hAnsi="Fira Code" w:cs="Fira Code"/>
+          <w:color w:val="D4D4D4"/>
+          <w:sz w:val="21"/>
+          <w:szCs w:val="21"/>
+          <w:lang w:eastAsia="es-AR"/>
+        </w:rPr>
+        <w:t>;</w:t>
+      </w:r>
+      <w:r>
+        <w:rPr>
+          <w:rFonts w:ascii="Fira Code" w:hAnsi="Fira Code" w:cs="Fira Code"/>
+          <w:color w:val="6A9955"/>
+          <w:sz w:val="21"/>
+          <w:szCs w:val="21"/>
+          <w:lang w:eastAsia="es-AR"/>
+        </w:rPr>
+        <w:t>                                           //en principio se pone en cero para que no se calcule</w:t>
+      </w:r>
+    </w:p>
+    <w:p>
+      <w:pPr>
+        <w:shd w:val="clear" w:color="auto" w:fill="1E1E1E"/>
+        <w:spacing w:after="0" w:line="285" w:lineRule="atLeast"/>
+        <w:jc w:val="left"/>
+        <w:rPr>
+          <w:rFonts w:ascii="Fira Code" w:hAnsi="Fira Code" w:cs="Fira Code"/>
+          <w:color w:val="D4D4D4"/>
+          <w:sz w:val="21"/>
+          <w:szCs w:val="21"/>
+          <w:lang w:eastAsia="es-AR"/>
+        </w:rPr>
+      </w:pPr>
+      <w:r>
+        <w:rPr>
+          <w:rFonts w:ascii="Fira Code" w:hAnsi="Fira Code" w:cs="Fira Code"/>
+          <w:color w:val="D4D4D4"/>
+          <w:sz w:val="21"/>
+          <w:szCs w:val="21"/>
+          <w:lang w:eastAsia="es-AR"/>
+        </w:rPr>
+        <w:t>    </w:t>
+      </w:r>
+      <w:proofErr w:type="gramStart"/>
+      <w:r>
+        <w:rPr>
+          <w:rFonts w:ascii="Fira Code" w:hAnsi="Fira Code" w:cs="Fira Code"/>
+          <w:color w:val="9CDCFE"/>
+          <w:sz w:val="21"/>
+          <w:szCs w:val="21"/>
+          <w:lang w:eastAsia="es-AR"/>
+        </w:rPr>
+        <w:t>entrada</w:t>
+      </w:r>
+      <w:r>
+        <w:rPr>
+          <w:rFonts w:ascii="Fira Code" w:hAnsi="Fira Code" w:cs="Fira Code"/>
+          <w:color w:val="D4D4D4"/>
+          <w:sz w:val="21"/>
+          <w:szCs w:val="21"/>
+          <w:lang w:eastAsia="es-AR"/>
+        </w:rPr>
+        <w:t>[</w:t>
+      </w:r>
+      <w:proofErr w:type="gramEnd"/>
+      <w:r>
+        <w:rPr>
+          <w:rFonts w:ascii="Fira Code" w:hAnsi="Fira Code" w:cs="Fira Code"/>
+          <w:color w:val="D4D4D4"/>
+          <w:sz w:val="21"/>
+          <w:szCs w:val="21"/>
+          <w:lang w:eastAsia="es-AR"/>
+        </w:rPr>
+        <w:t>N - </w:t>
+      </w:r>
+      <w:r>
+        <w:rPr>
+          <w:rFonts w:ascii="Fira Code" w:hAnsi="Fira Code" w:cs="Fira Code"/>
+          <w:color w:val="B5CEA8"/>
+          <w:sz w:val="21"/>
+          <w:szCs w:val="21"/>
+          <w:lang w:eastAsia="es-AR"/>
+        </w:rPr>
+        <w:t>1</w:t>
+      </w:r>
+      <w:r>
+        <w:rPr>
+          <w:rFonts w:ascii="Fira Code" w:hAnsi="Fira Code" w:cs="Fira Code"/>
+          <w:color w:val="D4D4D4"/>
+          <w:sz w:val="21"/>
+          <w:szCs w:val="21"/>
+          <w:lang w:eastAsia="es-AR"/>
+        </w:rPr>
+        <w:t>] = (</w:t>
+      </w:r>
+      <w:r>
+        <w:rPr>
+          <w:rFonts w:ascii="Fira Code" w:hAnsi="Fira Code" w:cs="Fira Code"/>
+          <w:color w:val="569CD6"/>
+          <w:sz w:val="21"/>
+          <w:szCs w:val="21"/>
+          <w:lang w:eastAsia="es-AR"/>
+        </w:rPr>
+        <w:t>float</w:t>
+      </w:r>
+      <w:r>
+        <w:rPr>
+          <w:rFonts w:ascii="Fira Code" w:hAnsi="Fira Code" w:cs="Fira Code"/>
+          <w:color w:val="D4D4D4"/>
+          <w:sz w:val="21"/>
+          <w:szCs w:val="21"/>
+          <w:lang w:eastAsia="es-AR"/>
+        </w:rPr>
+        <w:t>)(</w:t>
+      </w:r>
+      <w:r>
+        <w:rPr>
+          <w:rFonts w:ascii="Fira Code" w:hAnsi="Fira Code" w:cs="Fira Code"/>
+          <w:color w:val="DCDCAA"/>
+          <w:sz w:val="21"/>
+          <w:szCs w:val="21"/>
+          <w:lang w:eastAsia="es-AR"/>
+        </w:rPr>
+        <w:t>analogRead</w:t>
+      </w:r>
+      <w:r>
+        <w:rPr>
+          <w:rFonts w:ascii="Fira Code" w:hAnsi="Fira Code" w:cs="Fira Code"/>
+          <w:color w:val="D4D4D4"/>
+          <w:sz w:val="21"/>
+          <w:szCs w:val="21"/>
+          <w:lang w:eastAsia="es-AR"/>
+        </w:rPr>
+        <w:t>(A0) - </w:t>
+      </w:r>
+      <w:r>
+        <w:rPr>
+          <w:rFonts w:ascii="Fira Code" w:hAnsi="Fira Code" w:cs="Fira Code"/>
+          <w:color w:val="B5CEA8"/>
+          <w:sz w:val="21"/>
+          <w:szCs w:val="21"/>
+          <w:lang w:eastAsia="es-AR"/>
+        </w:rPr>
+        <w:t>512</w:t>
+      </w:r>
+      <w:r>
+        <w:rPr>
+          <w:rFonts w:ascii="Fira Code" w:hAnsi="Fira Code" w:cs="Fira Code"/>
+          <w:color w:val="D4D4D4"/>
+          <w:sz w:val="21"/>
+          <w:szCs w:val="21"/>
+          <w:lang w:eastAsia="es-AR"/>
+        </w:rPr>
+        <w:t>) * </w:t>
+      </w:r>
+      <w:r>
+        <w:rPr>
+          <w:rFonts w:ascii="Fira Code" w:hAnsi="Fira Code" w:cs="Fira Code"/>
+          <w:color w:val="B5CEA8"/>
+          <w:sz w:val="21"/>
+          <w:szCs w:val="21"/>
+          <w:lang w:eastAsia="es-AR"/>
+        </w:rPr>
+        <w:t>2</w:t>
+      </w:r>
+      <w:r>
+        <w:rPr>
+          <w:rFonts w:ascii="Fira Code" w:hAnsi="Fira Code" w:cs="Fira Code"/>
+          <w:color w:val="D4D4D4"/>
+          <w:sz w:val="21"/>
+          <w:szCs w:val="21"/>
+          <w:lang w:eastAsia="es-AR"/>
+        </w:rPr>
+        <w:t> / </w:t>
+      </w:r>
+      <w:r>
+        <w:rPr>
+          <w:rFonts w:ascii="Fira Code" w:hAnsi="Fira Code" w:cs="Fira Code"/>
+          <w:color w:val="B5CEA8"/>
+          <w:sz w:val="21"/>
+          <w:szCs w:val="21"/>
+          <w:lang w:eastAsia="es-AR"/>
+        </w:rPr>
+        <w:t>1023.0</w:t>
+      </w:r>
+      <w:r>
+        <w:rPr>
+          <w:rFonts w:ascii="Fira Code" w:hAnsi="Fira Code" w:cs="Fira Code"/>
+          <w:color w:val="D4D4D4"/>
+          <w:sz w:val="21"/>
+          <w:szCs w:val="21"/>
+          <w:lang w:eastAsia="es-AR"/>
+        </w:rPr>
+        <w:t>;</w:t>
+      </w:r>
+      <w:r>
+        <w:rPr>
+          <w:rFonts w:ascii="Fira Code" w:hAnsi="Fira Code" w:cs="Fira Code"/>
+          <w:color w:val="6A9955"/>
+          <w:sz w:val="21"/>
+          <w:szCs w:val="21"/>
+          <w:lang w:eastAsia="es-AR"/>
+        </w:rPr>
+        <w:t> //genera una señal similar a la provista por la catedra</w:t>
+      </w:r>
+    </w:p>
+    <w:p>
+      <w:pPr>
+        <w:shd w:val="clear" w:color="auto" w:fill="1E1E1E"/>
+        <w:spacing w:after="0" w:line="285" w:lineRule="atLeast"/>
+        <w:jc w:val="left"/>
+        <w:rPr>
+          <w:rFonts w:ascii="Fira Code" w:hAnsi="Fira Code" w:cs="Fira Code"/>
+          <w:color w:val="D4D4D4"/>
+          <w:sz w:val="21"/>
+          <w:szCs w:val="21"/>
+          <w:lang w:eastAsia="es-AR"/>
+        </w:rPr>
+      </w:pPr>
+      <w:r>
+        <w:rPr>
+          <w:rFonts w:ascii="Fira Code" w:hAnsi="Fira Code" w:cs="Fira Code"/>
+          <w:color w:val="D4D4D4"/>
+          <w:sz w:val="21"/>
+          <w:szCs w:val="21"/>
+          <w:lang w:eastAsia="es-AR"/>
+        </w:rPr>
+        <w:t>    </w:t>
+      </w:r>
+      <w:proofErr w:type="spellStart"/>
+      <w:proofErr w:type="gramStart"/>
+      <w:r>
+        <w:rPr>
+          <w:rFonts w:ascii="Fira Code" w:hAnsi="Fira Code" w:cs="Fira Code"/>
+          <w:color w:val="C586C0"/>
+          <w:sz w:val="21"/>
+          <w:szCs w:val="21"/>
+          <w:lang w:eastAsia="es-AR"/>
+        </w:rPr>
+        <w:t>for</w:t>
+      </w:r>
+      <w:proofErr w:type="spellEnd"/>
+      <w:proofErr w:type="gramEnd"/>
+      <w:r>
+        <w:rPr>
+          <w:rFonts w:ascii="Fira Code" w:hAnsi="Fira Code" w:cs="Fira Code"/>
+          <w:color w:val="D4D4D4"/>
+          <w:sz w:val="21"/>
+          <w:szCs w:val="21"/>
+          <w:lang w:eastAsia="es-AR"/>
+        </w:rPr>
+        <w:t> (k = </w:t>
+      </w:r>
+      <w:r>
+        <w:rPr>
+          <w:rFonts w:ascii="Fira Code" w:hAnsi="Fira Code" w:cs="Fira Code"/>
+          <w:color w:val="B5CEA8"/>
+          <w:sz w:val="21"/>
+          <w:szCs w:val="21"/>
+          <w:lang w:eastAsia="es-AR"/>
+        </w:rPr>
+        <w:t>0</w:t>
+      </w:r>
+      <w:r>
+        <w:rPr>
+          <w:rFonts w:ascii="Fira Code" w:hAnsi="Fira Code" w:cs="Fira Code"/>
+          <w:color w:val="D4D4D4"/>
+          <w:sz w:val="21"/>
+          <w:szCs w:val="21"/>
+          <w:lang w:eastAsia="es-AR"/>
+        </w:rPr>
+        <w:t>; k &lt; N; k++)</w:t>
+      </w:r>
+    </w:p>
+    <w:p>
+      <w:pPr>
+        <w:shd w:val="clear" w:color="auto" w:fill="1E1E1E"/>
+        <w:spacing w:after="0" w:line="285" w:lineRule="atLeast"/>
+        <w:jc w:val="left"/>
+        <w:rPr>
+          <w:rFonts w:ascii="Fira Code" w:hAnsi="Fira Code" w:cs="Fira Code"/>
+          <w:color w:val="D4D4D4"/>
+          <w:sz w:val="21"/>
+          <w:szCs w:val="21"/>
+          <w:lang w:eastAsia="es-AR"/>
+        </w:rPr>
+      </w:pPr>
+      <w:r>
+        <w:rPr>
+          <w:rFonts w:ascii="Fira Code" w:hAnsi="Fira Code" w:cs="Fira Code"/>
+          <w:color w:val="D4D4D4"/>
+          <w:sz w:val="21"/>
+          <w:szCs w:val="21"/>
+          <w:lang w:eastAsia="es-AR"/>
+        </w:rPr>
+        <w:t>    {</w:t>
+      </w:r>
+    </w:p>
+    <w:p>
+      <w:pPr>
+        <w:shd w:val="clear" w:color="auto" w:fill="1E1E1E"/>
+        <w:spacing w:after="0" w:line="285" w:lineRule="atLeast"/>
+        <w:jc w:val="left"/>
+        <w:rPr>
+          <w:rFonts w:ascii="Fira Code" w:hAnsi="Fira Code" w:cs="Fira Code"/>
+          <w:color w:val="D4D4D4"/>
+          <w:sz w:val="21"/>
+          <w:szCs w:val="21"/>
+          <w:lang w:eastAsia="es-AR"/>
+        </w:rPr>
+      </w:pPr>
+      <w:r>
+        <w:rPr>
+          <w:rFonts w:ascii="Fira Code" w:hAnsi="Fira Code" w:cs="Fira Code"/>
+          <w:color w:val="D4D4D4"/>
+          <w:sz w:val="21"/>
+          <w:szCs w:val="21"/>
+          <w:lang w:eastAsia="es-AR"/>
+        </w:rPr>
+        <w:t>        </w:t>
+      </w:r>
+      <w:proofErr w:type="gramStart"/>
+      <w:r>
+        <w:rPr>
+          <w:rFonts w:ascii="Fira Code" w:hAnsi="Fira Code" w:cs="Fira Code"/>
+          <w:color w:val="D4D4D4"/>
+          <w:sz w:val="21"/>
+          <w:szCs w:val="21"/>
+          <w:lang w:eastAsia="es-AR"/>
+        </w:rPr>
+        <w:t>out</w:t>
+      </w:r>
+      <w:proofErr w:type="gramEnd"/>
+      <w:r>
+        <w:rPr>
+          <w:rFonts w:ascii="Fira Code" w:hAnsi="Fira Code" w:cs="Fira Code"/>
+          <w:color w:val="D4D4D4"/>
+          <w:sz w:val="21"/>
+          <w:szCs w:val="21"/>
+          <w:lang w:eastAsia="es-AR"/>
+        </w:rPr>
+        <w:t> = out + (</w:t>
+      </w:r>
+      <w:r>
+        <w:rPr>
+          <w:rFonts w:ascii="Fira Code" w:hAnsi="Fira Code" w:cs="Fira Code"/>
+          <w:color w:val="9CDCFE"/>
+          <w:sz w:val="21"/>
+          <w:szCs w:val="21"/>
+          <w:lang w:eastAsia="es-AR"/>
+        </w:rPr>
+        <w:t>num</w:t>
+      </w:r>
+      <w:r>
+        <w:rPr>
+          <w:rFonts w:ascii="Fira Code" w:hAnsi="Fira Code" w:cs="Fira Code"/>
+          <w:color w:val="D4D4D4"/>
+          <w:sz w:val="21"/>
+          <w:szCs w:val="21"/>
+          <w:lang w:eastAsia="es-AR"/>
+        </w:rPr>
+        <w:t>[k] * </w:t>
+      </w:r>
+      <w:r>
+        <w:rPr>
+          <w:rFonts w:ascii="Fira Code" w:hAnsi="Fira Code" w:cs="Fira Code"/>
+          <w:color w:val="9CDCFE"/>
+          <w:sz w:val="21"/>
+          <w:szCs w:val="21"/>
+          <w:lang w:eastAsia="es-AR"/>
+        </w:rPr>
+        <w:t>entrada</w:t>
+      </w:r>
+      <w:r>
+        <w:rPr>
+          <w:rFonts w:ascii="Fira Code" w:hAnsi="Fira Code" w:cs="Fira Code"/>
+          <w:color w:val="D4D4D4"/>
+          <w:sz w:val="21"/>
+          <w:szCs w:val="21"/>
+          <w:lang w:eastAsia="es-AR"/>
+        </w:rPr>
+        <w:t>[k]) - (</w:t>
+      </w:r>
+      <w:r>
+        <w:rPr>
+          <w:rFonts w:ascii="Fira Code" w:hAnsi="Fira Code" w:cs="Fira Code"/>
+          <w:color w:val="9CDCFE"/>
+          <w:sz w:val="21"/>
+          <w:szCs w:val="21"/>
+          <w:lang w:eastAsia="es-AR"/>
+        </w:rPr>
+        <w:t>den</w:t>
+      </w:r>
+      <w:r>
+        <w:rPr>
+          <w:rFonts w:ascii="Fira Code" w:hAnsi="Fira Code" w:cs="Fira Code"/>
+          <w:color w:val="D4D4D4"/>
+          <w:sz w:val="21"/>
+          <w:szCs w:val="21"/>
+          <w:lang w:eastAsia="es-AR"/>
+        </w:rPr>
+        <w:t>[k] * </w:t>
+      </w:r>
+      <w:r>
+        <w:rPr>
+          <w:rFonts w:ascii="Fira Code" w:hAnsi="Fira Code" w:cs="Fira Code"/>
+          <w:color w:val="9CDCFE"/>
+          <w:sz w:val="21"/>
+          <w:szCs w:val="21"/>
+          <w:lang w:eastAsia="es-AR"/>
+        </w:rPr>
+        <w:t>salida</w:t>
+      </w:r>
+      <w:r>
+        <w:rPr>
+          <w:rFonts w:ascii="Fira Code" w:hAnsi="Fira Code" w:cs="Fira Code"/>
+          <w:color w:val="D4D4D4"/>
+          <w:sz w:val="21"/>
+          <w:szCs w:val="21"/>
+          <w:lang w:eastAsia="es-AR"/>
+        </w:rPr>
+        <w:t>[k]);</w:t>
+      </w:r>
+      <w:r>
+        <w:rPr>
+          <w:rFonts w:ascii="Fira Code" w:hAnsi="Fira Code" w:cs="Fira Code"/>
+          <w:color w:val="6A9955"/>
+          <w:sz w:val="21"/>
+          <w:szCs w:val="21"/>
+          <w:lang w:eastAsia="es-AR"/>
+        </w:rPr>
+        <w:t> //realiza el calculo</w:t>
+      </w:r>
+    </w:p>
+    <w:p>
+      <w:pPr>
+        <w:shd w:val="clear" w:color="auto" w:fill="1E1E1E"/>
+        <w:spacing w:after="0" w:line="285" w:lineRule="atLeast"/>
+        <w:jc w:val="left"/>
+        <w:rPr>
+          <w:rFonts w:ascii="Fira Code" w:hAnsi="Fira Code" w:cs="Fira Code"/>
+          <w:color w:val="D4D4D4"/>
+          <w:sz w:val="21"/>
+          <w:szCs w:val="21"/>
+          <w:lang w:eastAsia="es-AR"/>
+        </w:rPr>
+      </w:pPr>
+      <w:r>
+        <w:rPr>
+          <w:rFonts w:ascii="Fira Code" w:hAnsi="Fira Code" w:cs="Fira Code"/>
+          <w:color w:val="D4D4D4"/>
+          <w:sz w:val="21"/>
+          <w:szCs w:val="21"/>
+          <w:lang w:eastAsia="es-AR"/>
+        </w:rPr>
+        <w:t>    }</w:t>
+      </w:r>
+    </w:p>
+    <w:p>
+      <w:pPr>
+        <w:shd w:val="clear" w:color="auto" w:fill="1E1E1E"/>
+        <w:spacing w:after="0" w:line="285" w:lineRule="atLeast"/>
+        <w:jc w:val="left"/>
+        <w:rPr>
+          <w:rFonts w:ascii="Fira Code" w:hAnsi="Fira Code" w:cs="Fira Code"/>
+          <w:color w:val="D4D4D4"/>
+          <w:sz w:val="21"/>
+          <w:szCs w:val="21"/>
+          <w:lang w:eastAsia="es-AR"/>
+        </w:rPr>
+      </w:pPr>
+      <w:r>
+        <w:rPr>
+          <w:rFonts w:ascii="Fira Code" w:hAnsi="Fira Code" w:cs="Fira Code"/>
+          <w:color w:val="D4D4D4"/>
+          <w:sz w:val="21"/>
+          <w:szCs w:val="21"/>
+          <w:lang w:eastAsia="es-AR"/>
+        </w:rPr>
+        <w:t>    </w:t>
+      </w:r>
+      <w:proofErr w:type="gramStart"/>
+      <w:r>
+        <w:rPr>
+          <w:rFonts w:ascii="Fira Code" w:hAnsi="Fira Code" w:cs="Fira Code"/>
+          <w:color w:val="9CDCFE"/>
+          <w:sz w:val="21"/>
+          <w:szCs w:val="21"/>
+          <w:lang w:eastAsia="es-AR"/>
+        </w:rPr>
+        <w:t>salida</w:t>
+      </w:r>
+      <w:r>
+        <w:rPr>
+          <w:rFonts w:ascii="Fira Code" w:hAnsi="Fira Code" w:cs="Fira Code"/>
+          <w:color w:val="D4D4D4"/>
+          <w:sz w:val="21"/>
+          <w:szCs w:val="21"/>
+          <w:lang w:eastAsia="es-AR"/>
+        </w:rPr>
+        <w:t>[</w:t>
+      </w:r>
+      <w:proofErr w:type="gramEnd"/>
+      <w:r>
+        <w:rPr>
+          <w:rFonts w:ascii="Fira Code" w:hAnsi="Fira Code" w:cs="Fira Code"/>
+          <w:color w:val="D4D4D4"/>
+          <w:sz w:val="21"/>
+          <w:szCs w:val="21"/>
+          <w:lang w:eastAsia="es-AR"/>
+        </w:rPr>
+        <w:t>N - </w:t>
+      </w:r>
+      <w:r>
+        <w:rPr>
+          <w:rFonts w:ascii="Fira Code" w:hAnsi="Fira Code" w:cs="Fira Code"/>
+          <w:color w:val="B5CEA8"/>
+          <w:sz w:val="21"/>
+          <w:szCs w:val="21"/>
+          <w:lang w:eastAsia="es-AR"/>
+        </w:rPr>
+        <w:t>1</w:t>
+      </w:r>
+      <w:r>
+        <w:rPr>
+          <w:rFonts w:ascii="Fira Code" w:hAnsi="Fira Code" w:cs="Fira Code"/>
+          <w:color w:val="D4D4D4"/>
+          <w:sz w:val="21"/>
+          <w:szCs w:val="21"/>
+          <w:lang w:eastAsia="es-AR"/>
+        </w:rPr>
+        <w:t>] = out;</w:t>
+      </w:r>
+      <w:r>
+        <w:rPr>
+          <w:rFonts w:ascii="Fira Code" w:hAnsi="Fira Code" w:cs="Fira Code"/>
+          <w:color w:val="6A9955"/>
+          <w:sz w:val="21"/>
+          <w:szCs w:val="21"/>
+          <w:lang w:eastAsia="es-AR"/>
+        </w:rPr>
+        <w:t> //finalmente se asigna el valor de salida actual al arreglo</w:t>
+      </w:r>
+    </w:p>
+    <w:p>
+      <w:pPr>
+        <w:shd w:val="clear" w:color="auto" w:fill="1E1E1E"/>
+        <w:spacing w:after="0" w:line="285" w:lineRule="atLeast"/>
+        <w:jc w:val="left"/>
+        <w:rPr>
+          <w:rFonts w:ascii="Fira Code" w:hAnsi="Fira Code" w:cs="Fira Code"/>
+          <w:color w:val="D4D4D4"/>
+          <w:sz w:val="21"/>
+          <w:szCs w:val="21"/>
+          <w:lang w:eastAsia="es-AR"/>
+        </w:rPr>
+      </w:pPr>
+      <w:r>
+        <w:rPr>
+          <w:rFonts w:ascii="Fira Code" w:hAnsi="Fira Code" w:cs="Fira Code"/>
+          <w:color w:val="D4D4D4"/>
+          <w:sz w:val="21"/>
+          <w:szCs w:val="21"/>
+          <w:lang w:eastAsia="es-AR"/>
+        </w:rPr>
+        <w:t>    </w:t>
+      </w:r>
+      <w:proofErr w:type="spellStart"/>
+      <w:proofErr w:type="gramStart"/>
+      <w:r>
+        <w:rPr>
+          <w:rFonts w:ascii="Fira Code" w:hAnsi="Fira Code" w:cs="Fira Code"/>
+          <w:color w:val="9CDCFE"/>
+          <w:sz w:val="21"/>
+          <w:szCs w:val="21"/>
+          <w:lang w:eastAsia="es-AR"/>
+        </w:rPr>
+        <w:t>Serial</w:t>
+      </w:r>
+      <w:r>
+        <w:rPr>
+          <w:rFonts w:ascii="Fira Code" w:hAnsi="Fira Code" w:cs="Fira Code"/>
+          <w:color w:val="D4D4D4"/>
+          <w:sz w:val="21"/>
+          <w:szCs w:val="21"/>
+          <w:lang w:eastAsia="es-AR"/>
+        </w:rPr>
+        <w:t>.</w:t>
+      </w:r>
+      <w:r>
+        <w:rPr>
+          <w:rFonts w:ascii="Fira Code" w:hAnsi="Fira Code" w:cs="Fira Code"/>
+          <w:color w:val="DCDCAA"/>
+          <w:sz w:val="21"/>
+          <w:szCs w:val="21"/>
+          <w:lang w:eastAsia="es-AR"/>
+        </w:rPr>
+        <w:t>println</w:t>
+      </w:r>
+      <w:proofErr w:type="spellEnd"/>
+      <w:r>
+        <w:rPr>
+          <w:rFonts w:ascii="Fira Code" w:hAnsi="Fira Code" w:cs="Fira Code"/>
+          <w:color w:val="D4D4D4"/>
+          <w:sz w:val="21"/>
+          <w:szCs w:val="21"/>
+          <w:lang w:eastAsia="es-AR"/>
+        </w:rPr>
+        <w:t>(</w:t>
+      </w:r>
+      <w:proofErr w:type="spellStart"/>
+      <w:proofErr w:type="gramEnd"/>
+      <w:r>
+        <w:rPr>
+          <w:rFonts w:ascii="Fira Code" w:hAnsi="Fira Code" w:cs="Fira Code"/>
+          <w:color w:val="D4D4D4"/>
+          <w:sz w:val="21"/>
+          <w:szCs w:val="21"/>
+          <w:lang w:eastAsia="es-AR"/>
+        </w:rPr>
+        <w:t>out</w:t>
+      </w:r>
+      <w:proofErr w:type="spellEnd"/>
+      <w:r>
+        <w:rPr>
+          <w:rFonts w:ascii="Fira Code" w:hAnsi="Fira Code" w:cs="Fira Code"/>
+          <w:color w:val="D4D4D4"/>
+          <w:sz w:val="21"/>
+          <w:szCs w:val="21"/>
+          <w:lang w:eastAsia="es-AR"/>
+        </w:rPr>
+        <w:t>);</w:t>
+      </w:r>
+    </w:p>
+    <w:p>
+      <w:pPr>
+        <w:shd w:val="clear" w:color="auto" w:fill="1E1E1E"/>
+        <w:spacing w:after="0" w:line="285" w:lineRule="atLeast"/>
+        <w:jc w:val="left"/>
+        <w:rPr>
+          <w:rFonts w:ascii="Fira Code" w:hAnsi="Fira Code" w:cs="Fira Code"/>
+          <w:color w:val="D4D4D4"/>
+          <w:sz w:val="21"/>
+          <w:szCs w:val="21"/>
+          <w:lang w:eastAsia="es-AR"/>
+        </w:rPr>
+      </w:pPr>
+      <w:r>
+        <w:rPr>
+          <w:rFonts w:ascii="Fira Code" w:hAnsi="Fira Code" w:cs="Fira Code"/>
+          <w:color w:val="D4D4D4"/>
+          <w:sz w:val="21"/>
+          <w:szCs w:val="21"/>
+          <w:lang w:eastAsia="es-AR"/>
+        </w:rPr>
+        <w:t>    </w:t>
+      </w:r>
+      <w:proofErr w:type="spellStart"/>
+      <w:proofErr w:type="gramStart"/>
+      <w:r>
+        <w:rPr>
+          <w:rFonts w:ascii="Fira Code" w:hAnsi="Fira Code" w:cs="Fira Code"/>
+          <w:color w:val="DCDCAA"/>
+          <w:sz w:val="21"/>
+          <w:szCs w:val="21"/>
+          <w:lang w:eastAsia="es-AR"/>
+        </w:rPr>
+        <w:t>delay</w:t>
+      </w:r>
+      <w:proofErr w:type="spellEnd"/>
+      <w:r>
+        <w:rPr>
+          <w:rFonts w:ascii="Fira Code" w:hAnsi="Fira Code" w:cs="Fira Code"/>
+          <w:color w:val="D4D4D4"/>
+          <w:sz w:val="21"/>
+          <w:szCs w:val="21"/>
+          <w:lang w:eastAsia="es-AR"/>
+        </w:rPr>
+        <w:t>(</w:t>
+      </w:r>
+      <w:proofErr w:type="spellStart"/>
+      <w:proofErr w:type="gramEnd"/>
+      <w:r>
+        <w:rPr>
+          <w:rFonts w:ascii="Fira Code" w:hAnsi="Fira Code" w:cs="Fira Code"/>
+          <w:color w:val="D4D4D4"/>
+          <w:sz w:val="21"/>
+          <w:szCs w:val="21"/>
+          <w:lang w:eastAsia="es-AR"/>
+        </w:rPr>
+        <w:t>Ts</w:t>
+      </w:r>
+      <w:proofErr w:type="spellEnd"/>
+      <w:r>
+        <w:rPr>
+          <w:rFonts w:ascii="Fira Code" w:hAnsi="Fira Code" w:cs="Fira Code"/>
+          <w:color w:val="D4D4D4"/>
+          <w:sz w:val="21"/>
+          <w:szCs w:val="21"/>
+          <w:lang w:eastAsia="es-AR"/>
+        </w:rPr>
+        <w:t>);</w:t>
+      </w:r>
+      <w:r>
+        <w:rPr>
+          <w:rFonts w:ascii="Fira Code" w:hAnsi="Fira Code" w:cs="Fira Code"/>
+          <w:color w:val="6A9955"/>
+          <w:sz w:val="21"/>
+          <w:szCs w:val="21"/>
+          <w:lang w:eastAsia="es-AR"/>
+        </w:rPr>
+        <w:t> // Espera </w:t>
+      </w:r>
+      <w:proofErr w:type="spellStart"/>
+      <w:r>
+        <w:rPr>
+          <w:rFonts w:ascii="Fira Code" w:hAnsi="Fira Code" w:cs="Fira Code"/>
+          <w:color w:val="6A9955"/>
+          <w:sz w:val="21"/>
+          <w:szCs w:val="21"/>
+          <w:lang w:eastAsia="es-AR"/>
+        </w:rPr>
+        <w:t>Ts</w:t>
+      </w:r>
+      <w:proofErr w:type="spellEnd"/>
+    </w:p>
+    <w:p>
+      <w:pPr>
+        <w:shd w:val="clear" w:color="auto" w:fill="1E1E1E"/>
+        <w:spacing w:after="0" w:line="285" w:lineRule="atLeast"/>
+        <w:jc w:val="left"/>
+        <w:rPr>
+          <w:rFonts w:ascii="Fira Code" w:hAnsi="Fira Code" w:cs="Fira Code"/>
+          <w:color w:val="D4D4D4"/>
+          <w:sz w:val="21"/>
+          <w:szCs w:val="21"/>
+          <w:lang w:eastAsia="es-AR"/>
+        </w:rPr>
+      </w:pPr>
+      <w:r>
+        <w:rPr>
+          <w:rFonts w:ascii="Fira Code" w:hAnsi="Fira Code" w:cs="Fira Code"/>
+          <w:color w:val="D4D4D4"/>
+          <w:sz w:val="21"/>
+          <w:szCs w:val="21"/>
+          <w:lang w:eastAsia="es-AR"/>
+        </w:rPr>
+        <w:t>}</w:t>
+      </w:r>
+    </w:p>
+    <w:p>
+      <w:pPr>
+        <w:shd w:val="clear" w:color="auto" w:fill="1E1E1E"/>
+        <w:spacing w:after="0" w:line="285" w:lineRule="atLeast"/>
+        <w:jc w:val="left"/>
+        <w:rPr>
+          <w:rFonts w:ascii="Fira Code" w:hAnsi="Fira Code" w:cs="Fira Code"/>
+          <w:color w:val="D4D4D4"/>
+          <w:sz w:val="21"/>
+          <w:szCs w:val="21"/>
+          <w:lang w:eastAsia="es-AR"/>
+        </w:rPr>
+      </w:pPr>
+    </w:p>
+    <w:p/>
+    <w:p>
+      <w:r>
+        <w:t>Los resultados obtenidos fueron los siguientes:</w:t>
+      </w:r>
+    </w:p>
+    <w:p>
+      <w:r>
+        <w:lastRenderedPageBreak/>
+        <w:pict>
+          <v:shape id="_x0000_i1037" type="#_x0000_t75" style="width:453.5pt;height:348pt">
+            <v:imagedata r:id="rId23" o:title="Filtroarduino"/>
+          </v:shape>
+        </w:pict>
+      </w:r>
+    </w:p>
+    <w:p>
+      <w:r>
+        <w:t>Cuyos resultados concuerdan con lo obtenido en C.</w:t>
+      </w:r>
+    </w:p>
+    <w:p>
+      <w:pPr>
+        <w:pStyle w:val="Ttulo2"/>
+      </w:pPr>
+      <w:r>
+        <w:t>Punto 2</w:t>
+      </w:r>
+    </w:p>
+    <w:p>
+      <w:r>
+        <w:t xml:space="preserve">Se </w:t>
+      </w:r>
+      <w:proofErr w:type="spellStart"/>
+      <w:r>
+        <w:t>modifico</w:t>
+      </w:r>
+      <w:proofErr w:type="spellEnd"/>
+      <w:r>
+        <w:t xml:space="preserve"> el punto anterior para utilizar como señal a analizar la señal “Perro.wav”, que ya había sido convertida a archivo de texto en el laboratorio previo. Los resultados obtenidos fueron los siguientes:</w:t>
+      </w:r>
+    </w:p>
+    <w:p>
+      <w:pPr>
+        <w:pStyle w:val="Ttulo3"/>
+      </w:pPr>
+      <w:r>
+        <w:t>Filtros FIR:</w:t>
+      </w:r>
+    </w:p>
+    <w:p>
+      <w:pPr>
+        <w:pStyle w:val="Ttulo4"/>
+      </w:pPr>
+      <w:r>
+        <w:t xml:space="preserve">Filtro </w:t>
+      </w:r>
+      <w:proofErr w:type="spellStart"/>
+      <w:r>
+        <w:t>pasaalto</w:t>
+      </w:r>
+      <w:proofErr w:type="spellEnd"/>
+      <w:r>
+        <w:t>:</w:t>
+      </w:r>
+    </w:p>
+    <w:p>
+      <w:pPr>
+        <w:jc w:val="center"/>
+      </w:pPr>
+      <w:r>
+        <w:pict>
+          <v:shape id="_x0000_i1038" type="#_x0000_t75" style="width:453.5pt;height:215pt">
+            <v:imagedata r:id="rId24" o:title="perrofirhp"/>
+          </v:shape>
+        </w:pict>
+      </w:r>
+    </w:p>
+    <w:p>
+      <w:pPr>
+        <w:jc w:val="center"/>
+      </w:pPr>
+      <w:r>
+        <w:lastRenderedPageBreak/>
+        <w:pict>
+          <v:shape id="_x0000_i1039" type="#_x0000_t75" style="width:453.5pt;height:215pt">
+            <v:imagedata r:id="rId25" o:title="perrofirhptrans"/>
+          </v:shape>
+        </w:pict>
+      </w:r>
+    </w:p>
+    <w:p>
+      <w:pPr>
+        <w:pStyle w:val="Ttulo4"/>
+      </w:pPr>
+      <w:r>
+        <w:t xml:space="preserve">Filtro </w:t>
+      </w:r>
+      <w:proofErr w:type="spellStart"/>
+      <w:r>
+        <w:t>pasabanda</w:t>
+      </w:r>
+      <w:proofErr w:type="spellEnd"/>
+      <w:r>
+        <w:t>:</w:t>
+      </w:r>
+    </w:p>
+    <w:p>
+      <w:pPr>
+        <w:jc w:val="center"/>
+      </w:pPr>
+      <w:r>
+        <w:pict>
+          <v:shape id="_x0000_i1040" type="#_x0000_t75" style="width:453.5pt;height:215pt">
+            <v:imagedata r:id="rId26" o:title="perrofirbp"/>
+          </v:shape>
+        </w:pict>
+      </w:r>
+    </w:p>
+    <w:p>
+      <w:pPr>
+        <w:jc w:val="center"/>
+      </w:pPr>
+      <w:r>
+        <w:pict>
+          <v:shape id="_x0000_i1041" type="#_x0000_t75" style="width:453.5pt;height:215pt">
+            <v:imagedata r:id="rId27" o:title="perrofirbptrans"/>
+          </v:shape>
+        </w:pict>
+      </w:r>
+    </w:p>
+    <w:p>
+      <w:pPr>
+        <w:pStyle w:val="Ttulo4"/>
+      </w:pPr>
+      <w:r>
+        <w:lastRenderedPageBreak/>
+        <w:t xml:space="preserve">Filtro </w:t>
+      </w:r>
+      <w:proofErr w:type="spellStart"/>
+      <w:r>
+        <w:t>pasabajo</w:t>
+      </w:r>
+      <w:proofErr w:type="spellEnd"/>
+      <w:r>
+        <w:t>:</w:t>
+      </w:r>
+    </w:p>
+    <w:p>
+      <w:pPr>
+        <w:jc w:val="center"/>
+      </w:pPr>
+      <w:r>
+        <w:pict>
+          <v:shape id="_x0000_i1042" type="#_x0000_t75" style="width:453.5pt;height:215pt">
+            <v:imagedata r:id="rId28" o:title="perrofirlp"/>
+          </v:shape>
+        </w:pict>
+      </w:r>
+    </w:p>
+    <w:p>
+      <w:pPr>
+        <w:jc w:val="center"/>
+      </w:pPr>
+      <w:r>
+        <w:pict>
+          <v:shape id="_x0000_i1043" type="#_x0000_t75" style="width:453.5pt;height:215pt">
+            <v:imagedata r:id="rId29" o:title="perrofirlptrans"/>
+          </v:shape>
+        </w:pict>
+      </w:r>
+    </w:p>
+    <w:p>
+      <w:r>
+        <w:t xml:space="preserve">Se observa que los cambios realizados por los filtros FIR son prácticamente imperceptibles. </w:t>
+      </w:r>
+    </w:p>
+    <w:p>
+      <w:pPr>
+        <w:pStyle w:val="Ttulo3"/>
+      </w:pPr>
+      <w:r>
+        <w:lastRenderedPageBreak/>
+        <w:t>Filtros IIR</w:t>
+      </w:r>
+    </w:p>
+    <w:p>
+      <w:pPr>
+        <w:pStyle w:val="Ttulo4"/>
+      </w:pPr>
+      <w:r>
+        <w:t xml:space="preserve">Filtro </w:t>
+      </w:r>
+      <w:proofErr w:type="spellStart"/>
+      <w:r>
+        <w:t>pasaalto</w:t>
+      </w:r>
+      <w:proofErr w:type="spellEnd"/>
+      <w:r>
+        <w:t>:</w:t>
+      </w:r>
+    </w:p>
+    <w:p>
+      <w:pPr>
+        <w:jc w:val="center"/>
+      </w:pPr>
+      <w:r>
+        <w:pict>
+          <v:shape id="_x0000_i1044" type="#_x0000_t75" style="width:453.5pt;height:215pt">
+            <v:imagedata r:id="rId30" o:title="perroiirhp"/>
+          </v:shape>
+        </w:pict>
+      </w:r>
+    </w:p>
+    <w:p>
+      <w:pPr>
+        <w:jc w:val="center"/>
+      </w:pPr>
+      <w:r>
+        <w:pict>
+          <v:shape id="_x0000_i1045" type="#_x0000_t75" style="width:453.5pt;height:215pt">
+            <v:imagedata r:id="rId31" o:title="perroiirhptrans"/>
+          </v:shape>
+        </w:pict>
+      </w:r>
+    </w:p>
+    <w:p>
+      <w:pPr>
+        <w:pStyle w:val="Ttulo4"/>
+      </w:pPr>
+      <w:r>
+        <w:lastRenderedPageBreak/>
+        <w:t xml:space="preserve">Filtro </w:t>
+      </w:r>
+      <w:proofErr w:type="spellStart"/>
+      <w:r>
+        <w:t>pasabanda</w:t>
+      </w:r>
+      <w:proofErr w:type="spellEnd"/>
+      <w:r>
+        <w:t>:</w:t>
+      </w:r>
+    </w:p>
+    <w:p>
+      <w:r>
+        <w:pict>
+          <v:shape id="_x0000_i1046" type="#_x0000_t75" style="width:453.5pt;height:215pt">
+            <v:imagedata r:id="rId32" o:title="perroiirbp"/>
+          </v:shape>
+        </w:pict>
+      </w:r>
+    </w:p>
+    <w:p>
+      <w:r>
+        <w:pict>
+          <v:shape id="_x0000_i1047" type="#_x0000_t75" style="width:453.5pt;height:215pt">
+            <v:imagedata r:id="rId33" o:title="perroiirbptrans"/>
+          </v:shape>
+        </w:pict>
+      </w:r>
+    </w:p>
+    <w:p>
+      <w:pPr>
+        <w:pStyle w:val="Ttulo4"/>
+      </w:pPr>
+      <w:r>
+        <w:t xml:space="preserve">Filtro </w:t>
+      </w:r>
+      <w:proofErr w:type="spellStart"/>
+      <w:r>
+        <w:t>pasabajos</w:t>
+      </w:r>
+      <w:proofErr w:type="spellEnd"/>
+      <w:r>
+        <w:t>:</w:t>
+      </w:r>
+    </w:p>
+    <w:p>
+      <w:r>
+        <w:pict>
+          <v:shape id="_x0000_i1048" type="#_x0000_t75" style="width:453.5pt;height:215pt">
+            <v:imagedata r:id="rId34" o:title="perroiirlp"/>
+          </v:shape>
+        </w:pict>
+      </w:r>
+    </w:p>
+    <w:p>
+      <w:r>
+        <w:lastRenderedPageBreak/>
+        <w:pict>
+          <v:shape id="_x0000_i1049" type="#_x0000_t75" style="width:453.5pt;height:215pt">
+            <v:imagedata r:id="rId35" o:title="perroiirlptrans"/>
+          </v:shape>
+        </w:pict>
+      </w:r>
+    </w:p>
+    <w:p/>
+    <w:p>
+      <w:r>
+        <w:t xml:space="preserve">En el caso de los filtros IIR, la diferencia en el dominio tanto </w:t>
+      </w:r>
+      <w:proofErr w:type="spellStart"/>
+      <w:r>
+        <w:t>frecuencial</w:t>
+      </w:r>
+      <w:proofErr w:type="spellEnd"/>
+      <w:r>
+        <w:t xml:space="preserve"> como temporal es muy notable.</w:t>
+      </w:r>
+    </w:p>
+    <w:p/>
+    <w:p>
+      <w:pPr>
+        <w:pStyle w:val="Ttulo2"/>
+      </w:pPr>
+      <w:r>
+        <w:t>Punto 3</w:t>
+      </w:r>
+      <w:bookmarkStart w:id="0" w:name="_GoBack"/>
+      <w:bookmarkEnd w:id="0"/>
     </w:p>
     <w:sectPr>
-      <w:headerReference w:type="even" r:id="rId23"/>
-      <w:headerReference w:type="default" r:id="rId24"/>
-      <w:footerReference w:type="default" r:id="rId25"/>
+      <w:headerReference w:type="even" r:id="rId36"/>
+      <w:headerReference w:type="default" r:id="rId37"/>
+      <w:footerReference w:type="default" r:id="rId38"/>
       <w:pgSz w:w="11907" w:h="16840"/>
       <w:pgMar w:top="1417" w:right="1418" w:bottom="1417" w:left="1418" w:header="709" w:footer="709" w:gutter="0"/>
       <w:cols w:space="720"/>
@@ -4065,7 +7151,7 @@
       <w:rPr>
         <w:noProof/>
       </w:rPr>
-      <w:t>10</w:t>
+      <w:t>16</w:t>
     </w:r>
     <w:r>
       <w:fldChar w:fldCharType="end"/>
@@ -4086,7 +7172,7 @@
       <w:rPr>
         <w:noProof/>
       </w:rPr>
-      <w:t>10</w:t>
+      <w:t>16</w:t>
     </w:r>
     <w:r>
       <w:rPr>
@@ -4248,7 +7334,7 @@
         <v:path o:extrusionok="f" gradientshapeok="t" o:connecttype="rect"/>
         <o:lock v:ext="edit" aspectratio="t"/>
       </v:shapetype>
-      <v:shape id="_x0000_i1037" type="#_x0000_t75" style="width:11pt;height:11pt" o:bullet="t">
+      <v:shape id="_x0000_i1047" type="#_x0000_t75" style="width:11pt;height:11pt" o:bullet="t">
         <v:imagedata r:id="rId1" o:title="mso87BF"/>
       </v:shape>
     </w:pict>
@@ -7129,7 +10215,7 @@
 </file>
 
 <file path=customXml/itemProps1.xml><?xml version="1.0" encoding="utf-8"?>
-<ds:datastoreItem xmlns:ds="http://schemas.openxmlformats.org/officeDocument/2006/customXml" ds:itemID="{592873DA-4A6E-419B-ABCE-E12143CA1DD3}">
+<ds:datastoreItem xmlns:ds="http://schemas.openxmlformats.org/officeDocument/2006/customXml" ds:itemID="{D1B4376B-2E10-4E03-AD32-951BBF1E4E50}">
   <ds:schemaRefs>
     <ds:schemaRef ds:uri="http://schemas.openxmlformats.org/officeDocument/2006/bibliography"/>
   </ds:schemaRefs>

</xml_diff>